<commit_message>
Update Bab2 & Bab3
</commit_message>
<xml_diff>
--- a/BAB 2.docx
+++ b/BAB 2.docx
@@ -983,7 +983,7 @@
           <w:lang w:val="id-ID"/>
         </w:rPr>
         <w:drawing>
-          <wp:inline distT="0" distB="0" distL="0" distR="0" wp14:anchorId="0180F76E" wp14:editId="4BA0EF88">
+          <wp:inline distT="0" distB="0" distL="0" distR="0" wp14:anchorId="0180F76E" wp14:editId="4CCD0249">
             <wp:extent cx="2330327" cy="1296537"/>
             <wp:effectExtent l="19050" t="19050" r="13335" b="18415"/>
             <wp:docPr id="5" name="Picture 5"/>
@@ -998,7 +998,13 @@
                     <pic:cNvPicPr/>
                   </pic:nvPicPr>
                   <pic:blipFill>
-                    <a:blip r:embed="rId7"/>
+                    <a:blip r:embed="rId7" cstate="print">
+                      <a:extLst>
+                        <a:ext uri="{28A0092B-C50C-407E-A947-70E740481C1C}">
+                          <a14:useLocalDpi xmlns:a14="http://schemas.microsoft.com/office/drawing/2010/main" val="0"/>
+                        </a:ext>
+                      </a:extLst>
+                    </a:blip>
                     <a:stretch>
                       <a:fillRect/>
                     </a:stretch>
@@ -1006,7 +1012,7 @@
                   <pic:spPr>
                     <a:xfrm>
                       <a:off x="0" y="0"/>
-                      <a:ext cx="2335750" cy="1299554"/>
+                      <a:ext cx="2330327" cy="1296537"/>
                     </a:xfrm>
                     <a:prstGeom prst="rect">
                       <a:avLst/>
@@ -7369,6 +7375,7 @@
           <w:bCs/>
           <w:sz w:val="24"/>
           <w:szCs w:val="24"/>
+          <w:lang w:val="id-ID"/>
         </w:rPr>
       </w:pPr>
       <w:r>
@@ -7378,43 +7385,353 @@
           <w:bCs/>
           <w:sz w:val="24"/>
           <w:szCs w:val="24"/>
-        </w:rPr>
-        <w:t xml:space="preserve">2.9. </w:t>
-      </w:r>
-      <w:proofErr w:type="spellStart"/>
-      <w:r>
-        <w:rPr>
-          <w:rFonts w:ascii="Times New Roman" w:hAnsi="Times New Roman" w:cs="Times New Roman"/>
-          <w:b/>
-          <w:bCs/>
-          <w:sz w:val="24"/>
-          <w:szCs w:val="24"/>
-        </w:rPr>
-        <w:t>Penelitian</w:t>
-      </w:r>
-      <w:proofErr w:type="spellEnd"/>
-      <w:r>
-        <w:rPr>
-          <w:rFonts w:ascii="Times New Roman" w:hAnsi="Times New Roman" w:cs="Times New Roman"/>
-          <w:b/>
-          <w:bCs/>
-          <w:sz w:val="24"/>
-          <w:szCs w:val="24"/>
+          <w:lang w:val="id-ID"/>
+        </w:rPr>
+        <w:t>2.9. Penelitian Terdahulu</w:t>
+      </w:r>
+    </w:p>
+    <w:p>
+      <w:pPr>
+        <w:spacing w:after="0" w:line="360" w:lineRule="auto"/>
+        <w:jc w:val="both"/>
+        <w:rPr>
+          <w:rFonts w:ascii="Times New Roman" w:hAnsi="Times New Roman" w:cs="Times New Roman"/>
+          <w:sz w:val="24"/>
+          <w:szCs w:val="24"/>
+          <w:lang w:val="id-ID"/>
+        </w:rPr>
+      </w:pPr>
+      <w:r>
+        <w:rPr>
+          <w:rFonts w:ascii="Times New Roman" w:hAnsi="Times New Roman" w:cs="Times New Roman"/>
+          <w:sz w:val="24"/>
+          <w:szCs w:val="24"/>
+          <w:lang w:val="id-ID"/>
+        </w:rPr>
+        <w:tab/>
+        <w:t>Penelitian dalam mengidentifikasi jenis daun sudah pernah dilakukan dengan menggunakan metode support vector machine. Analisis tekstur yang digunakan adalah Gray Level Cooccurrences Matrix (GLCM)</w:t>
+      </w:r>
+      <w:r>
+        <w:rPr>
+          <w:rFonts w:ascii="Times New Roman" w:hAnsi="Times New Roman" w:cs="Times New Roman"/>
+          <w:sz w:val="24"/>
+          <w:szCs w:val="24"/>
+          <w:lang w:val="id-ID"/>
+        </w:rPr>
+        <w:t xml:space="preserve"> dengan </w:t>
+      </w:r>
+      <w:r>
+        <w:rPr>
+          <w:rFonts w:ascii="Times New Roman" w:hAnsi="Times New Roman" w:cs="Times New Roman"/>
+          <w:sz w:val="24"/>
+          <w:szCs w:val="24"/>
+          <w:lang w:val="id-ID"/>
+        </w:rPr>
+        <w:t xml:space="preserve">parameter sudut 0° dan jarak 1 piksel dan tujuh ekstraksi ciri dari GLCM yang dilakukan antara lain </w:t>
+      </w:r>
+      <w:r>
+        <w:rPr>
+          <w:rFonts w:ascii="Times New Roman" w:hAnsi="Times New Roman" w:cs="Times New Roman"/>
+          <w:sz w:val="24"/>
+          <w:szCs w:val="24"/>
+          <w:lang w:val="id-ID"/>
+        </w:rPr>
+        <w:t>energy, contrast, entropy, dissimilarity, homogeneity, correlation dan maximum probability</w:t>
+      </w:r>
+      <w:r>
+        <w:rPr>
+          <w:rFonts w:ascii="Times New Roman" w:hAnsi="Times New Roman" w:cs="Times New Roman"/>
+          <w:sz w:val="24"/>
+          <w:szCs w:val="24"/>
+          <w:lang w:val="id-ID"/>
+        </w:rPr>
+        <w:t>.</w:t>
+      </w:r>
+      <w:r>
+        <w:rPr>
+          <w:rFonts w:ascii="Times New Roman" w:hAnsi="Times New Roman" w:cs="Times New Roman"/>
+          <w:sz w:val="24"/>
+          <w:szCs w:val="24"/>
+          <w:lang w:val="id-ID"/>
         </w:rPr>
         <w:t xml:space="preserve"> </w:t>
       </w:r>
-      <w:proofErr w:type="spellStart"/>
-      <w:r>
-        <w:rPr>
-          <w:rFonts w:ascii="Times New Roman" w:hAnsi="Times New Roman" w:cs="Times New Roman"/>
-          <w:b/>
-          <w:bCs/>
-          <w:sz w:val="24"/>
-          <w:szCs w:val="24"/>
-        </w:rPr>
-        <w:t>Terdahulu</w:t>
-      </w:r>
-      <w:proofErr w:type="spellEnd"/>
+      <w:r>
+        <w:rPr>
+          <w:rFonts w:ascii="Times New Roman" w:hAnsi="Times New Roman" w:cs="Times New Roman"/>
+          <w:sz w:val="24"/>
+          <w:szCs w:val="24"/>
+          <w:lang w:val="id-ID"/>
+        </w:rPr>
+        <w:t>S</w:t>
+      </w:r>
+      <w:r>
+        <w:rPr>
+          <w:rFonts w:ascii="Times New Roman" w:hAnsi="Times New Roman" w:cs="Times New Roman"/>
+          <w:sz w:val="24"/>
+          <w:szCs w:val="24"/>
+          <w:lang w:val="id-ID"/>
+        </w:rPr>
+        <w:t xml:space="preserve">edangkan analisis warna yang digunakan adalah </w:t>
+      </w:r>
+      <w:r>
+        <w:rPr>
+          <w:rFonts w:ascii="Times New Roman" w:hAnsi="Times New Roman" w:cs="Times New Roman"/>
+          <w:i/>
+          <w:iCs/>
+          <w:sz w:val="24"/>
+          <w:szCs w:val="24"/>
+          <w:lang w:val="id-ID"/>
+        </w:rPr>
+        <w:t>color moment</w:t>
+      </w:r>
+      <w:r>
+        <w:rPr>
+          <w:rFonts w:ascii="Times New Roman" w:hAnsi="Times New Roman" w:cs="Times New Roman"/>
+          <w:sz w:val="24"/>
+          <w:szCs w:val="24"/>
+          <w:lang w:val="id-ID"/>
+        </w:rPr>
+        <w:t xml:space="preserve"> </w:t>
+      </w:r>
+      <w:r>
+        <w:rPr>
+          <w:rFonts w:ascii="Times New Roman" w:hAnsi="Times New Roman" w:cs="Times New Roman"/>
+          <w:sz w:val="24"/>
+          <w:szCs w:val="24"/>
+          <w:lang w:val="id-ID"/>
+        </w:rPr>
+        <w:t xml:space="preserve">mengekstraksi ciri warna dari </w:t>
+      </w:r>
+      <w:r>
+        <w:rPr>
+          <w:rFonts w:ascii="Times New Roman" w:hAnsi="Times New Roman" w:cs="Times New Roman"/>
+          <w:i/>
+          <w:iCs/>
+          <w:sz w:val="24"/>
+          <w:szCs w:val="24"/>
+          <w:lang w:val="id-ID"/>
+        </w:rPr>
+        <w:lastRenderedPageBreak/>
+        <w:t>moment</w:t>
+      </w:r>
+      <w:r>
+        <w:rPr>
+          <w:rFonts w:ascii="Times New Roman" w:hAnsi="Times New Roman" w:cs="Times New Roman"/>
+          <w:sz w:val="24"/>
+          <w:szCs w:val="24"/>
+          <w:lang w:val="id-ID"/>
+        </w:rPr>
+        <w:t xml:space="preserve"> </w:t>
+      </w:r>
+      <w:r>
+        <w:rPr>
+          <w:rFonts w:ascii="Times New Roman" w:hAnsi="Times New Roman" w:cs="Times New Roman"/>
+          <w:i/>
+          <w:iCs/>
+          <w:sz w:val="24"/>
+          <w:szCs w:val="24"/>
+          <w:lang w:val="id-ID"/>
+        </w:rPr>
+        <w:t>mean</w:t>
+      </w:r>
+      <w:r>
+        <w:rPr>
+          <w:rFonts w:ascii="Times New Roman" w:hAnsi="Times New Roman" w:cs="Times New Roman"/>
+          <w:sz w:val="24"/>
+          <w:szCs w:val="24"/>
+          <w:lang w:val="id-ID"/>
+        </w:rPr>
+        <w:t xml:space="preserve"> dan standar deviasi dari masing – masing </w:t>
+      </w:r>
+      <w:r>
+        <w:rPr>
+          <w:rFonts w:ascii="Times New Roman" w:hAnsi="Times New Roman" w:cs="Times New Roman"/>
+          <w:i/>
+          <w:iCs/>
+          <w:sz w:val="24"/>
+          <w:szCs w:val="24"/>
+          <w:lang w:val="id-ID"/>
+        </w:rPr>
+        <w:t>channel</w:t>
+      </w:r>
+      <w:r>
+        <w:rPr>
+          <w:rFonts w:ascii="Times New Roman" w:hAnsi="Times New Roman" w:cs="Times New Roman"/>
+          <w:sz w:val="24"/>
+          <w:szCs w:val="24"/>
+          <w:lang w:val="id-ID"/>
+        </w:rPr>
+        <w:t xml:space="preserve"> (H</w:t>
+      </w:r>
+      <w:r>
+        <w:rPr>
+          <w:rFonts w:ascii="Times New Roman" w:hAnsi="Times New Roman" w:cs="Times New Roman"/>
+          <w:sz w:val="24"/>
+          <w:szCs w:val="24"/>
+          <w:lang w:val="id-ID"/>
+        </w:rPr>
+        <w:t>S</w:t>
+      </w:r>
+      <w:r>
+        <w:rPr>
+          <w:rFonts w:ascii="Times New Roman" w:hAnsi="Times New Roman" w:cs="Times New Roman"/>
+          <w:sz w:val="24"/>
+          <w:szCs w:val="24"/>
+          <w:lang w:val="id-ID"/>
+        </w:rPr>
+        <w:t xml:space="preserve">V), sehingga menghasilkan enam fitur warna yaitu tiga dari </w:t>
+      </w:r>
+      <w:r>
+        <w:rPr>
+          <w:rFonts w:ascii="Times New Roman" w:hAnsi="Times New Roman" w:cs="Times New Roman"/>
+          <w:i/>
+          <w:iCs/>
+          <w:sz w:val="24"/>
+          <w:szCs w:val="24"/>
+          <w:lang w:val="id-ID"/>
+        </w:rPr>
+        <w:t>moment</w:t>
+      </w:r>
+      <w:r>
+        <w:rPr>
+          <w:rFonts w:ascii="Times New Roman" w:hAnsi="Times New Roman" w:cs="Times New Roman"/>
+          <w:sz w:val="24"/>
+          <w:szCs w:val="24"/>
+          <w:lang w:val="id-ID"/>
+        </w:rPr>
+        <w:t xml:space="preserve"> </w:t>
+      </w:r>
+      <w:r>
+        <w:rPr>
+          <w:rFonts w:ascii="Times New Roman" w:hAnsi="Times New Roman" w:cs="Times New Roman"/>
+          <w:i/>
+          <w:iCs/>
+          <w:sz w:val="24"/>
+          <w:szCs w:val="24"/>
+          <w:lang w:val="id-ID"/>
+        </w:rPr>
+        <w:t>mean</w:t>
+      </w:r>
+      <w:r>
+        <w:rPr>
+          <w:rFonts w:ascii="Times New Roman" w:hAnsi="Times New Roman" w:cs="Times New Roman"/>
+          <w:sz w:val="24"/>
+          <w:szCs w:val="24"/>
+          <w:lang w:val="id-ID"/>
+        </w:rPr>
+        <w:t xml:space="preserve"> (HSV) dan tiga dari </w:t>
+      </w:r>
+      <w:r>
+        <w:rPr>
+          <w:rFonts w:ascii="Times New Roman" w:hAnsi="Times New Roman" w:cs="Times New Roman"/>
+          <w:i/>
+          <w:iCs/>
+          <w:sz w:val="24"/>
+          <w:szCs w:val="24"/>
+          <w:lang w:val="id-ID"/>
+        </w:rPr>
+        <w:t>moment</w:t>
+      </w:r>
+      <w:r>
+        <w:rPr>
+          <w:rFonts w:ascii="Times New Roman" w:hAnsi="Times New Roman" w:cs="Times New Roman"/>
+          <w:sz w:val="24"/>
+          <w:szCs w:val="24"/>
+          <w:lang w:val="id-ID"/>
+        </w:rPr>
+        <w:t xml:space="preserve"> standar deviasi (HSV)</w:t>
+      </w:r>
+      <w:r>
+        <w:rPr>
+          <w:rFonts w:ascii="Times New Roman" w:hAnsi="Times New Roman" w:cs="Times New Roman"/>
+          <w:sz w:val="24"/>
+          <w:szCs w:val="24"/>
+          <w:lang w:val="id-ID"/>
+        </w:rPr>
+        <w:t xml:space="preserve">. </w:t>
+      </w:r>
+      <w:r>
+        <w:rPr>
+          <w:rFonts w:ascii="Times New Roman" w:hAnsi="Times New Roman" w:cs="Times New Roman"/>
+          <w:sz w:val="24"/>
+          <w:szCs w:val="24"/>
+          <w:lang w:val="id-ID"/>
+        </w:rPr>
+        <w:t>D</w:t>
+      </w:r>
+      <w:r>
+        <w:rPr>
+          <w:rFonts w:ascii="Times New Roman" w:hAnsi="Times New Roman" w:cs="Times New Roman"/>
+          <w:sz w:val="24"/>
+          <w:szCs w:val="24"/>
+          <w:lang w:val="id-ID"/>
+        </w:rPr>
+        <w:t>ata latih dari penelitian ini menggunakan 100 gambar perjenis kategori dan 30 gambar perjenis kategori sebagai data uji</w:t>
+      </w:r>
+      <w:r>
+        <w:rPr>
+          <w:rFonts w:ascii="Times New Roman" w:hAnsi="Times New Roman" w:cs="Times New Roman"/>
+          <w:sz w:val="24"/>
+          <w:szCs w:val="24"/>
+          <w:lang w:val="id-ID"/>
+        </w:rPr>
+        <w:t xml:space="preserve">. </w:t>
+      </w:r>
+      <w:r>
+        <w:rPr>
+          <w:rFonts w:ascii="Times New Roman" w:hAnsi="Times New Roman" w:cs="Times New Roman"/>
+          <w:sz w:val="24"/>
+          <w:szCs w:val="24"/>
+          <w:lang w:val="id-ID"/>
+        </w:rPr>
+        <w:t>Tingkat akurasi yang didapatkan sebesar 87%</w:t>
+      </w:r>
+      <w:r>
+        <w:rPr>
+          <w:rFonts w:ascii="Times New Roman" w:hAnsi="Times New Roman" w:cs="Times New Roman"/>
+          <w:sz w:val="24"/>
+          <w:szCs w:val="24"/>
+          <w:lang w:val="id-ID"/>
+        </w:rPr>
+        <w:t xml:space="preserve"> dari tiga jenis kategori</w:t>
+      </w:r>
+      <w:r>
+        <w:rPr>
+          <w:rFonts w:ascii="Times New Roman" w:hAnsi="Times New Roman" w:cs="Times New Roman"/>
+          <w:sz w:val="24"/>
+          <w:szCs w:val="24"/>
+          <w:lang w:val="id-ID"/>
+        </w:rPr>
+        <w:t xml:space="preserve"> </w:t>
+      </w:r>
+      <w:r>
+        <w:rPr>
+          <w:rFonts w:ascii="Times New Roman" w:hAnsi="Times New Roman" w:cs="Times New Roman"/>
+          <w:sz w:val="24"/>
+          <w:szCs w:val="24"/>
+          <w:lang w:val="id-ID"/>
+        </w:rPr>
+        <w:t>(Puji</w:t>
+      </w:r>
+      <w:r>
+        <w:rPr>
+          <w:rFonts w:ascii="Times New Roman" w:hAnsi="Times New Roman" w:cs="Times New Roman"/>
+          <w:sz w:val="24"/>
+          <w:szCs w:val="24"/>
+          <w:lang w:val="id-ID"/>
+        </w:rPr>
+        <w:t xml:space="preserve"> et al.</w:t>
+      </w:r>
+      <w:r>
+        <w:rPr>
+          <w:rFonts w:ascii="Times New Roman" w:hAnsi="Times New Roman" w:cs="Times New Roman"/>
+          <w:sz w:val="24"/>
+          <w:szCs w:val="24"/>
+          <w:lang w:val="id-ID"/>
+        </w:rPr>
+        <w:t>, 2018).</w:t>
+      </w:r>
     </w:p>
     <w:p>
       <w:pPr>
@@ -7424,415 +7741,1061 @@
           <w:rFonts w:ascii="Times New Roman" w:hAnsi="Times New Roman" w:cs="Times New Roman"/>
           <w:sz w:val="24"/>
           <w:szCs w:val="24"/>
-        </w:rPr>
-      </w:pPr>
-      <w:r>
-        <w:rPr>
-          <w:rFonts w:ascii="Times New Roman" w:hAnsi="Times New Roman" w:cs="Times New Roman"/>
-          <w:sz w:val="24"/>
-          <w:szCs w:val="24"/>
+          <w:lang w:val="id-ID"/>
+        </w:rPr>
+      </w:pPr>
+      <w:r>
+        <w:rPr>
+          <w:rFonts w:ascii="Times New Roman" w:hAnsi="Times New Roman" w:cs="Times New Roman"/>
+          <w:sz w:val="24"/>
+          <w:szCs w:val="24"/>
+          <w:lang w:val="id-ID"/>
         </w:rPr>
         <w:tab/>
-      </w:r>
-      <w:proofErr w:type="spellStart"/>
-      <w:r>
-        <w:rPr>
-          <w:rFonts w:ascii="Times New Roman" w:hAnsi="Times New Roman" w:cs="Times New Roman"/>
-          <w:sz w:val="24"/>
-          <w:szCs w:val="24"/>
-        </w:rPr>
-        <w:t>Penelitian</w:t>
-      </w:r>
-      <w:proofErr w:type="spellEnd"/>
-      <w:r>
-        <w:rPr>
-          <w:rFonts w:ascii="Times New Roman" w:hAnsi="Times New Roman" w:cs="Times New Roman"/>
-          <w:sz w:val="24"/>
-          <w:szCs w:val="24"/>
+        <w:t>Setelah itu ada juga penelitian tentang identifikasi identifikasi jenis tumbuhan menggunakan jaringan s</w:t>
+      </w:r>
+      <w:r>
+        <w:rPr>
+          <w:rFonts w:ascii="Times New Roman" w:hAnsi="Times New Roman" w:cs="Times New Roman"/>
+          <w:sz w:val="24"/>
+          <w:szCs w:val="24"/>
+          <w:lang w:val="id-ID"/>
+        </w:rPr>
+        <w:t>y</w:t>
+      </w:r>
+      <w:r>
+        <w:rPr>
+          <w:rFonts w:ascii="Times New Roman" w:hAnsi="Times New Roman" w:cs="Times New Roman"/>
+          <w:sz w:val="24"/>
+          <w:szCs w:val="24"/>
+          <w:lang w:val="id-ID"/>
+        </w:rPr>
+        <w:t xml:space="preserve">araf tiruan </w:t>
+      </w:r>
+      <w:r>
+        <w:rPr>
+          <w:rFonts w:ascii="Times New Roman" w:hAnsi="Times New Roman" w:cs="Times New Roman"/>
+          <w:i/>
+          <w:iCs/>
+          <w:sz w:val="24"/>
+          <w:szCs w:val="24"/>
+          <w:lang w:val="id-ID"/>
+        </w:rPr>
+        <w:t>backpropogation</w:t>
+      </w:r>
+      <w:r>
+        <w:rPr>
+          <w:rFonts w:ascii="Times New Roman" w:hAnsi="Times New Roman" w:cs="Times New Roman"/>
+          <w:sz w:val="24"/>
+          <w:szCs w:val="24"/>
+          <w:lang w:val="id-ID"/>
+        </w:rPr>
+        <w:t xml:space="preserve">. </w:t>
+      </w:r>
+      <w:r>
+        <w:rPr>
+          <w:rFonts w:ascii="Times New Roman" w:hAnsi="Times New Roman" w:cs="Times New Roman"/>
+          <w:sz w:val="24"/>
+          <w:szCs w:val="24"/>
+          <w:lang w:val="id-ID"/>
+        </w:rPr>
+        <w:t>P</w:t>
+      </w:r>
+      <w:r>
+        <w:rPr>
+          <w:rFonts w:ascii="Times New Roman" w:hAnsi="Times New Roman" w:cs="Times New Roman"/>
+          <w:sz w:val="24"/>
+          <w:szCs w:val="24"/>
+          <w:lang w:val="id-ID"/>
+        </w:rPr>
+        <w:t>ada pe</w:t>
+      </w:r>
+      <w:r>
+        <w:rPr>
+          <w:rFonts w:ascii="Times New Roman" w:hAnsi="Times New Roman" w:cs="Times New Roman"/>
+          <w:sz w:val="24"/>
+          <w:szCs w:val="24"/>
+          <w:lang w:val="id-ID"/>
+        </w:rPr>
+        <w:t xml:space="preserve">nelitian </w:t>
+      </w:r>
+      <w:r>
+        <w:rPr>
+          <w:rFonts w:ascii="Times New Roman" w:hAnsi="Times New Roman" w:cs="Times New Roman"/>
+          <w:sz w:val="24"/>
+          <w:szCs w:val="24"/>
+          <w:lang w:val="id-ID"/>
+        </w:rPr>
+        <w:t>ini menggunakan 4 jenis nama daun seperti</w:t>
+      </w:r>
+      <w:r>
+        <w:rPr>
+          <w:rFonts w:ascii="Times New Roman" w:hAnsi="Times New Roman" w:cs="Times New Roman"/>
+          <w:sz w:val="24"/>
+          <w:szCs w:val="24"/>
+          <w:lang w:val="id-ID"/>
+        </w:rPr>
+        <w:t xml:space="preserve"> daun bougenvillea, daun geranium, daun magnolia soulangeana, dan daun pinus </w:t>
+      </w:r>
+      <w:r>
+        <w:rPr>
+          <w:rFonts w:ascii="Times New Roman" w:hAnsi="Times New Roman" w:cs="Times New Roman"/>
+          <w:sz w:val="24"/>
+          <w:szCs w:val="24"/>
+          <w:lang w:val="id-ID"/>
+        </w:rPr>
+        <w:t>dengan 16 sampel citra daun dengan bentuk daun yang berbeda-beda untuk setiap jenisnya</w:t>
+      </w:r>
+      <w:r>
+        <w:rPr>
+          <w:rFonts w:ascii="Times New Roman" w:hAnsi="Times New Roman" w:cs="Times New Roman"/>
+          <w:sz w:val="24"/>
+          <w:szCs w:val="24"/>
+          <w:lang w:val="id-ID"/>
+        </w:rPr>
+        <w:t xml:space="preserve">. </w:t>
+      </w:r>
+      <w:r>
+        <w:rPr>
+          <w:rFonts w:ascii="Times New Roman" w:hAnsi="Times New Roman" w:cs="Times New Roman"/>
+          <w:sz w:val="24"/>
+          <w:szCs w:val="24"/>
+          <w:lang w:val="id-ID"/>
+        </w:rPr>
+        <w:t xml:space="preserve">Hasil pengujian </w:t>
+      </w:r>
+      <w:r>
+        <w:rPr>
+          <w:rFonts w:ascii="Times New Roman" w:hAnsi="Times New Roman" w:cs="Times New Roman"/>
+          <w:sz w:val="24"/>
+          <w:szCs w:val="24"/>
+          <w:lang w:val="id-ID"/>
+        </w:rPr>
+        <w:t xml:space="preserve">yang didapatkan </w:t>
+      </w:r>
+      <w:r>
+        <w:rPr>
+          <w:rFonts w:ascii="Times New Roman" w:hAnsi="Times New Roman" w:cs="Times New Roman"/>
+          <w:sz w:val="24"/>
+          <w:szCs w:val="24"/>
+          <w:lang w:val="id-ID"/>
+        </w:rPr>
+        <w:t>menunjukan tingkat akurasi sebesar 93,</w:t>
+      </w:r>
+      <w:r>
+        <w:rPr>
+          <w:rFonts w:ascii="Times New Roman" w:hAnsi="Times New Roman" w:cs="Times New Roman"/>
+          <w:sz w:val="24"/>
+          <w:szCs w:val="24"/>
+          <w:lang w:val="id-ID"/>
+        </w:rPr>
+        <w:t>6</w:t>
+      </w:r>
+      <w:r>
+        <w:rPr>
+          <w:rFonts w:ascii="Times New Roman" w:hAnsi="Times New Roman" w:cs="Times New Roman"/>
+          <w:sz w:val="24"/>
+          <w:szCs w:val="24"/>
+          <w:lang w:val="id-ID"/>
+        </w:rPr>
+        <w:t>% (Reni</w:t>
+      </w:r>
+      <w:r>
+        <w:rPr>
+          <w:rFonts w:ascii="Times New Roman" w:hAnsi="Times New Roman" w:cs="Times New Roman"/>
+          <w:sz w:val="24"/>
+          <w:szCs w:val="24"/>
+          <w:lang w:val="id-ID"/>
+        </w:rPr>
+        <w:t xml:space="preserve"> et al</w:t>
+      </w:r>
+      <w:r>
+        <w:rPr>
+          <w:rFonts w:ascii="Times New Roman" w:hAnsi="Times New Roman" w:cs="Times New Roman"/>
+          <w:sz w:val="24"/>
+          <w:szCs w:val="24"/>
+          <w:lang w:val="id-ID"/>
+        </w:rPr>
+        <w:t>,. 2018).</w:t>
+      </w:r>
+    </w:p>
+    <w:p>
+      <w:pPr>
+        <w:spacing w:after="0" w:line="360" w:lineRule="auto"/>
+        <w:jc w:val="both"/>
+        <w:rPr>
+          <w:rFonts w:ascii="Times New Roman" w:hAnsi="Times New Roman" w:cs="Times New Roman"/>
+          <w:sz w:val="24"/>
+          <w:szCs w:val="24"/>
+          <w:lang w:val="id-ID"/>
+        </w:rPr>
+      </w:pPr>
+      <w:r>
+        <w:rPr>
+          <w:rFonts w:ascii="Times New Roman" w:hAnsi="Times New Roman" w:cs="Times New Roman"/>
+          <w:sz w:val="24"/>
+          <w:szCs w:val="24"/>
+          <w:lang w:val="id-ID"/>
+        </w:rPr>
+        <w:tab/>
+      </w:r>
+      <w:r>
+        <w:rPr>
+          <w:rFonts w:ascii="Times New Roman" w:hAnsi="Times New Roman" w:cs="Times New Roman"/>
+          <w:sz w:val="24"/>
+          <w:szCs w:val="24"/>
+          <w:lang w:val="id-ID"/>
+        </w:rPr>
+        <w:t>GLCM juga diaplikasi</w:t>
+      </w:r>
+      <w:r>
+        <w:rPr>
+          <w:rFonts w:ascii="Times New Roman" w:hAnsi="Times New Roman" w:cs="Times New Roman"/>
+          <w:sz w:val="24"/>
+          <w:szCs w:val="24"/>
+          <w:lang w:val="id-ID"/>
+        </w:rPr>
+        <w:t>kan</w:t>
+      </w:r>
+      <w:r>
+        <w:rPr>
+          <w:rFonts w:ascii="Times New Roman" w:hAnsi="Times New Roman" w:cs="Times New Roman"/>
+          <w:sz w:val="24"/>
+          <w:szCs w:val="24"/>
+          <w:lang w:val="id-ID"/>
+        </w:rPr>
+        <w:t xml:space="preserve"> dalam penelitian identifikasi tumbuhan obat herbal. </w:t>
+      </w:r>
+      <w:r>
+        <w:rPr>
+          <w:rFonts w:ascii="Times New Roman" w:hAnsi="Times New Roman" w:cs="Times New Roman"/>
+          <w:sz w:val="24"/>
+          <w:szCs w:val="24"/>
+          <w:lang w:val="id-ID"/>
+        </w:rPr>
+        <w:t xml:space="preserve">GLCM digunakan sebagai analisis tekstur dengan </w:t>
+      </w:r>
+      <w:r>
+        <w:rPr>
+          <w:rFonts w:ascii="Times New Roman" w:hAnsi="Times New Roman" w:cs="Times New Roman"/>
+          <w:sz w:val="24"/>
+          <w:szCs w:val="24"/>
+          <w:lang w:val="id-ID"/>
+        </w:rPr>
+        <w:t>mengekstrak nilai</w:t>
+      </w:r>
+      <w:r>
+        <w:rPr>
+          <w:rFonts w:ascii="Times New Roman" w:hAnsi="Times New Roman" w:cs="Times New Roman"/>
+          <w:sz w:val="24"/>
+          <w:szCs w:val="24"/>
+          <w:lang w:val="id-ID"/>
         </w:rPr>
         <w:t xml:space="preserve"> </w:t>
       </w:r>
-      <w:proofErr w:type="spellStart"/>
-      <w:r>
-        <w:rPr>
-          <w:rFonts w:ascii="Times New Roman" w:hAnsi="Times New Roman" w:cs="Times New Roman"/>
-          <w:sz w:val="24"/>
-          <w:szCs w:val="24"/>
-        </w:rPr>
-        <w:t>dalam</w:t>
-      </w:r>
-      <w:proofErr w:type="spellEnd"/>
-      <w:r>
-        <w:rPr>
-          <w:rFonts w:ascii="Times New Roman" w:hAnsi="Times New Roman" w:cs="Times New Roman"/>
-          <w:sz w:val="24"/>
-          <w:szCs w:val="24"/>
+      <w:r>
+        <w:rPr>
+          <w:rFonts w:ascii="Times New Roman" w:hAnsi="Times New Roman" w:cs="Times New Roman"/>
+          <w:sz w:val="24"/>
+          <w:szCs w:val="24"/>
+          <w:lang w:val="id-ID"/>
+        </w:rPr>
+        <w:t>kontras, korelasi, energi dan homogenitas</w:t>
+      </w:r>
+      <w:r>
+        <w:rPr>
+          <w:rFonts w:ascii="Times New Roman" w:hAnsi="Times New Roman" w:cs="Times New Roman"/>
+          <w:sz w:val="24"/>
+          <w:szCs w:val="24"/>
+          <w:lang w:val="id-ID"/>
+        </w:rPr>
+        <w:t xml:space="preserve"> serta k</w:t>
+      </w:r>
+      <w:r>
+        <w:rPr>
+          <w:rFonts w:ascii="Times New Roman" w:hAnsi="Times New Roman" w:cs="Times New Roman"/>
+          <w:sz w:val="24"/>
+          <w:szCs w:val="24"/>
+          <w:lang w:val="id-ID"/>
+        </w:rPr>
+        <w:t>lasifikasi</w:t>
+      </w:r>
+      <w:r>
+        <w:rPr>
+          <w:rFonts w:ascii="Times New Roman" w:hAnsi="Times New Roman" w:cs="Times New Roman"/>
+          <w:sz w:val="24"/>
+          <w:szCs w:val="24"/>
+          <w:lang w:val="id-ID"/>
         </w:rPr>
         <w:t xml:space="preserve"> </w:t>
       </w:r>
-      <w:proofErr w:type="spellStart"/>
-      <w:r>
-        <w:rPr>
-          <w:rFonts w:ascii="Times New Roman" w:hAnsi="Times New Roman" w:cs="Times New Roman"/>
-          <w:sz w:val="24"/>
-          <w:szCs w:val="24"/>
-        </w:rPr>
-        <w:t>meng</w:t>
-      </w:r>
-      <w:r>
-        <w:rPr>
-          <w:rFonts w:ascii="Times New Roman" w:hAnsi="Times New Roman" w:cs="Times New Roman"/>
-          <w:sz w:val="24"/>
-          <w:szCs w:val="24"/>
-        </w:rPr>
-        <w:t>identifikasi</w:t>
-      </w:r>
-      <w:proofErr w:type="spellEnd"/>
-      <w:r>
-        <w:rPr>
-          <w:rFonts w:ascii="Times New Roman" w:hAnsi="Times New Roman" w:cs="Times New Roman"/>
-          <w:sz w:val="24"/>
-          <w:szCs w:val="24"/>
+      <w:r>
+        <w:rPr>
+          <w:rFonts w:ascii="Times New Roman" w:hAnsi="Times New Roman" w:cs="Times New Roman"/>
+          <w:sz w:val="24"/>
+          <w:szCs w:val="24"/>
+          <w:lang w:val="id-ID"/>
+        </w:rPr>
+        <w:t>dilakukan dengan K-Nearest Neighbor</w:t>
+      </w:r>
+      <w:r>
+        <w:rPr>
+          <w:rFonts w:ascii="Times New Roman" w:hAnsi="Times New Roman" w:cs="Times New Roman"/>
+          <w:sz w:val="24"/>
+          <w:szCs w:val="24"/>
+          <w:lang w:val="id-ID"/>
+        </w:rPr>
+        <w:t xml:space="preserve"> (</w:t>
+      </w:r>
+      <w:r>
+        <w:rPr>
+          <w:rFonts w:ascii="Times New Roman" w:hAnsi="Times New Roman" w:cs="Times New Roman"/>
+          <w:sz w:val="24"/>
+          <w:szCs w:val="24"/>
+          <w:lang w:val="id-ID"/>
+        </w:rPr>
+        <w:t>KNN</w:t>
+      </w:r>
+      <w:r>
+        <w:rPr>
+          <w:rFonts w:ascii="Times New Roman" w:hAnsi="Times New Roman" w:cs="Times New Roman"/>
+          <w:sz w:val="24"/>
+          <w:szCs w:val="24"/>
+          <w:lang w:val="id-ID"/>
+        </w:rPr>
+        <w:t xml:space="preserve">). </w:t>
+      </w:r>
+      <w:r>
+        <w:rPr>
+          <w:rFonts w:ascii="Times New Roman" w:hAnsi="Times New Roman" w:cs="Times New Roman"/>
+          <w:sz w:val="24"/>
+          <w:szCs w:val="24"/>
+          <w:lang w:val="id-ID"/>
+        </w:rPr>
+        <w:t xml:space="preserve">Ada 10 </w:t>
+      </w:r>
+      <w:r>
+        <w:rPr>
+          <w:rFonts w:ascii="Times New Roman" w:hAnsi="Times New Roman" w:cs="Times New Roman"/>
+          <w:sz w:val="24"/>
+          <w:szCs w:val="24"/>
+          <w:lang w:val="id-ID"/>
+        </w:rPr>
+        <w:t>kategori</w:t>
+      </w:r>
+      <w:r>
+        <w:rPr>
+          <w:rFonts w:ascii="Times New Roman" w:hAnsi="Times New Roman" w:cs="Times New Roman"/>
+          <w:sz w:val="24"/>
+          <w:szCs w:val="24"/>
+          <w:lang w:val="id-ID"/>
+        </w:rPr>
+        <w:t xml:space="preserve"> tumbuhan obat herbal yang</w:t>
+      </w:r>
+      <w:r>
+        <w:rPr>
+          <w:rFonts w:ascii="Times New Roman" w:hAnsi="Times New Roman" w:cs="Times New Roman"/>
+          <w:sz w:val="24"/>
+          <w:szCs w:val="24"/>
+          <w:lang w:val="id-ID"/>
         </w:rPr>
         <w:t xml:space="preserve"> </w:t>
       </w:r>
-      <w:proofErr w:type="spellStart"/>
-      <w:r>
-        <w:rPr>
-          <w:rFonts w:ascii="Times New Roman" w:hAnsi="Times New Roman" w:cs="Times New Roman"/>
-          <w:sz w:val="24"/>
-          <w:szCs w:val="24"/>
-        </w:rPr>
-        <w:t>jenis</w:t>
-      </w:r>
-      <w:proofErr w:type="spellEnd"/>
-      <w:r>
-        <w:rPr>
-          <w:rFonts w:ascii="Times New Roman" w:hAnsi="Times New Roman" w:cs="Times New Roman"/>
-          <w:sz w:val="24"/>
-          <w:szCs w:val="24"/>
+      <w:r>
+        <w:rPr>
+          <w:rFonts w:ascii="Times New Roman" w:hAnsi="Times New Roman" w:cs="Times New Roman"/>
+          <w:sz w:val="24"/>
+          <w:szCs w:val="24"/>
+          <w:lang w:val="id-ID"/>
+        </w:rPr>
+        <w:t xml:space="preserve">digunakan </w:t>
+      </w:r>
+      <w:r>
+        <w:rPr>
+          <w:rFonts w:ascii="Times New Roman" w:hAnsi="Times New Roman" w:cs="Times New Roman"/>
+          <w:sz w:val="24"/>
+          <w:szCs w:val="24"/>
+          <w:lang w:val="id-ID"/>
+        </w:rPr>
+        <w:t>dengan 9 gambar perjenis kategori sebagai data latih</w:t>
+      </w:r>
+      <w:r>
+        <w:rPr>
+          <w:rFonts w:ascii="Times New Roman" w:hAnsi="Times New Roman" w:cs="Times New Roman"/>
+          <w:sz w:val="24"/>
+          <w:szCs w:val="24"/>
+          <w:lang w:val="id-ID"/>
+        </w:rPr>
+        <w:t>.</w:t>
+      </w:r>
+      <w:r>
+        <w:rPr>
+          <w:rFonts w:ascii="Times New Roman" w:hAnsi="Times New Roman" w:cs="Times New Roman"/>
+          <w:sz w:val="24"/>
+          <w:szCs w:val="24"/>
+          <w:lang w:val="id-ID"/>
         </w:rPr>
         <w:t xml:space="preserve"> </w:t>
       </w:r>
-      <w:proofErr w:type="spellStart"/>
-      <w:r>
-        <w:rPr>
-          <w:rFonts w:ascii="Times New Roman" w:hAnsi="Times New Roman" w:cs="Times New Roman"/>
-          <w:sz w:val="24"/>
-          <w:szCs w:val="24"/>
-        </w:rPr>
-        <w:t>daun</w:t>
-      </w:r>
-      <w:proofErr w:type="spellEnd"/>
-      <w:r>
-        <w:rPr>
-          <w:rFonts w:ascii="Times New Roman" w:hAnsi="Times New Roman" w:cs="Times New Roman"/>
-          <w:sz w:val="24"/>
-          <w:szCs w:val="24"/>
+      <w:r>
+        <w:rPr>
+          <w:rFonts w:ascii="Times New Roman" w:hAnsi="Times New Roman" w:cs="Times New Roman"/>
+          <w:sz w:val="24"/>
+          <w:szCs w:val="24"/>
+          <w:lang w:val="id-ID"/>
+        </w:rPr>
+        <w:t xml:space="preserve">Tingkat akurasi yang didapatkan sebesar 83,33% (Fittria </w:t>
+      </w:r>
+      <w:r>
+        <w:rPr>
+          <w:rFonts w:ascii="Times New Roman" w:hAnsi="Times New Roman" w:cs="Times New Roman"/>
+          <w:sz w:val="24"/>
+          <w:szCs w:val="24"/>
+          <w:lang w:val="id-ID"/>
+        </w:rPr>
+        <w:t>et al</w:t>
+      </w:r>
+      <w:r>
+        <w:rPr>
+          <w:rFonts w:ascii="Times New Roman" w:hAnsi="Times New Roman" w:cs="Times New Roman"/>
+          <w:sz w:val="24"/>
+          <w:szCs w:val="24"/>
+          <w:lang w:val="id-ID"/>
+        </w:rPr>
+        <w:t>.</w:t>
+      </w:r>
+      <w:r>
+        <w:rPr>
+          <w:rFonts w:ascii="Times New Roman" w:hAnsi="Times New Roman" w:cs="Times New Roman"/>
+          <w:sz w:val="24"/>
+          <w:szCs w:val="24"/>
+          <w:lang w:val="id-ID"/>
+        </w:rPr>
+        <w:t>,</w:t>
+      </w:r>
+      <w:r>
+        <w:rPr>
+          <w:rFonts w:ascii="Times New Roman" w:hAnsi="Times New Roman" w:cs="Times New Roman"/>
+          <w:sz w:val="24"/>
+          <w:szCs w:val="24"/>
+          <w:lang w:val="id-ID"/>
+        </w:rPr>
+        <w:t xml:space="preserve"> 2018)</w:t>
+      </w:r>
+      <w:r>
+        <w:rPr>
+          <w:rFonts w:ascii="Times New Roman" w:hAnsi="Times New Roman" w:cs="Times New Roman"/>
+          <w:sz w:val="24"/>
+          <w:szCs w:val="24"/>
+          <w:lang w:val="id-ID"/>
+        </w:rPr>
+        <w:t>.</w:t>
+      </w:r>
+    </w:p>
+    <w:p>
+      <w:pPr>
+        <w:spacing w:after="0" w:line="360" w:lineRule="auto"/>
+        <w:jc w:val="both"/>
+        <w:rPr>
+          <w:rFonts w:ascii="Times New Roman" w:hAnsi="Times New Roman" w:cs="Times New Roman"/>
+          <w:sz w:val="24"/>
+          <w:szCs w:val="24"/>
+          <w:lang w:val="id-ID"/>
+        </w:rPr>
+      </w:pPr>
+      <w:r>
+        <w:rPr>
+          <w:rFonts w:ascii="Times New Roman" w:hAnsi="Times New Roman" w:cs="Times New Roman"/>
+          <w:sz w:val="24"/>
+          <w:szCs w:val="24"/>
+          <w:lang w:val="id-ID"/>
+        </w:rPr>
+        <w:tab/>
+        <w:t xml:space="preserve">Penelitan klasifikasi tanaman obat dengan menggunakan metode jaringan </w:t>
+      </w:r>
+      <w:r>
+        <w:rPr>
+          <w:rFonts w:ascii="Times New Roman" w:hAnsi="Times New Roman" w:cs="Times New Roman"/>
+          <w:sz w:val="24"/>
+          <w:szCs w:val="24"/>
+          <w:lang w:val="id-ID"/>
+        </w:rPr>
+        <w:t xml:space="preserve">syaraf tiruan </w:t>
+      </w:r>
+      <w:r>
+        <w:rPr>
+          <w:rFonts w:ascii="Times New Roman" w:hAnsi="Times New Roman" w:cs="Times New Roman"/>
+          <w:i/>
+          <w:iCs/>
+          <w:sz w:val="24"/>
+          <w:szCs w:val="24"/>
+          <w:lang w:val="id-ID"/>
+        </w:rPr>
+        <w:t>backpropogation</w:t>
+      </w:r>
+      <w:r>
+        <w:rPr>
+          <w:rFonts w:ascii="Times New Roman" w:hAnsi="Times New Roman" w:cs="Times New Roman"/>
+          <w:i/>
+          <w:iCs/>
+          <w:sz w:val="24"/>
+          <w:szCs w:val="24"/>
+          <w:lang w:val="id-ID"/>
         </w:rPr>
         <w:t xml:space="preserve"> </w:t>
       </w:r>
-      <w:proofErr w:type="spellStart"/>
-      <w:r>
-        <w:rPr>
-          <w:rFonts w:ascii="Times New Roman" w:hAnsi="Times New Roman" w:cs="Times New Roman"/>
-          <w:sz w:val="24"/>
-          <w:szCs w:val="24"/>
-        </w:rPr>
-        <w:t>sudah</w:t>
-      </w:r>
-      <w:proofErr w:type="spellEnd"/>
-      <w:r>
-        <w:rPr>
-          <w:rFonts w:ascii="Times New Roman" w:hAnsi="Times New Roman" w:cs="Times New Roman"/>
-          <w:sz w:val="24"/>
-          <w:szCs w:val="24"/>
+      <w:r>
+        <w:rPr>
+          <w:rFonts w:ascii="Times New Roman" w:hAnsi="Times New Roman" w:cs="Times New Roman"/>
+          <w:sz w:val="24"/>
+          <w:szCs w:val="24"/>
+          <w:lang w:val="id-ID"/>
+        </w:rPr>
+        <w:t>berdasarkan fitur morfologi</w:t>
+      </w:r>
+      <w:r>
+        <w:rPr>
+          <w:rFonts w:ascii="Times New Roman" w:hAnsi="Times New Roman" w:cs="Times New Roman"/>
+          <w:i/>
+          <w:iCs/>
+          <w:sz w:val="24"/>
+          <w:szCs w:val="24"/>
+          <w:lang w:val="id-ID"/>
         </w:rPr>
         <w:t xml:space="preserve"> </w:t>
       </w:r>
-      <w:proofErr w:type="spellStart"/>
-      <w:r>
-        <w:rPr>
-          <w:rFonts w:ascii="Times New Roman" w:hAnsi="Times New Roman" w:cs="Times New Roman"/>
-          <w:sz w:val="24"/>
-          <w:szCs w:val="24"/>
-        </w:rPr>
-        <w:t>pernah</w:t>
-      </w:r>
-      <w:proofErr w:type="spellEnd"/>
-      <w:r>
-        <w:rPr>
-          <w:rFonts w:ascii="Times New Roman" w:hAnsi="Times New Roman" w:cs="Times New Roman"/>
-          <w:sz w:val="24"/>
-          <w:szCs w:val="24"/>
+      <w:r>
+        <w:rPr>
+          <w:rFonts w:ascii="Times New Roman" w:hAnsi="Times New Roman" w:cs="Times New Roman"/>
+          <w:sz w:val="24"/>
+          <w:szCs w:val="24"/>
+          <w:lang w:val="id-ID"/>
+        </w:rPr>
+        <w:t xml:space="preserve">pernah dilakukan oleh Kana Saputra S. </w:t>
+      </w:r>
+      <w:r>
+        <w:rPr>
+          <w:rFonts w:ascii="Times New Roman" w:hAnsi="Times New Roman" w:cs="Times New Roman"/>
+          <w:sz w:val="24"/>
+          <w:szCs w:val="24"/>
+          <w:lang w:val="id-ID"/>
+        </w:rPr>
+        <w:t xml:space="preserve">Dataset yang digunakan pada penelitian ini yaitu 60 data </w:t>
+      </w:r>
+      <w:r>
+        <w:rPr>
+          <w:rFonts w:ascii="Times New Roman" w:hAnsi="Times New Roman" w:cs="Times New Roman"/>
+          <w:sz w:val="24"/>
+          <w:szCs w:val="24"/>
+          <w:lang w:val="id-ID"/>
+        </w:rPr>
+        <w:t xml:space="preserve">latih </w:t>
+      </w:r>
+      <w:r>
+        <w:rPr>
+          <w:rFonts w:ascii="Times New Roman" w:hAnsi="Times New Roman" w:cs="Times New Roman"/>
+          <w:sz w:val="24"/>
+          <w:szCs w:val="24"/>
+          <w:lang w:val="id-ID"/>
+        </w:rPr>
+        <w:t>yang dibagi menjadi 5 kategori dan 15 data</w:t>
+      </w:r>
+      <w:r>
+        <w:rPr>
+          <w:rFonts w:ascii="Times New Roman" w:hAnsi="Times New Roman" w:cs="Times New Roman"/>
+          <w:sz w:val="24"/>
+          <w:szCs w:val="24"/>
+          <w:lang w:val="id-ID"/>
+        </w:rPr>
+        <w:t xml:space="preserve"> uji</w:t>
+      </w:r>
+      <w:r>
+        <w:rPr>
+          <w:rFonts w:ascii="Times New Roman" w:hAnsi="Times New Roman" w:cs="Times New Roman"/>
+          <w:sz w:val="24"/>
+          <w:szCs w:val="24"/>
+          <w:lang w:val="id-ID"/>
+        </w:rPr>
+        <w:t xml:space="preserve">. Hasil </w:t>
+      </w:r>
+      <w:r>
+        <w:rPr>
+          <w:rFonts w:ascii="Times New Roman" w:hAnsi="Times New Roman" w:cs="Times New Roman"/>
+          <w:i/>
+          <w:iCs/>
+          <w:sz w:val="24"/>
+          <w:szCs w:val="24"/>
+          <w:lang w:val="id-ID"/>
+        </w:rPr>
+        <w:t>recognition</w:t>
+      </w:r>
+      <w:r>
+        <w:rPr>
+          <w:rFonts w:ascii="Times New Roman" w:hAnsi="Times New Roman" w:cs="Times New Roman"/>
+          <w:sz w:val="24"/>
+          <w:szCs w:val="24"/>
+          <w:lang w:val="id-ID"/>
         </w:rPr>
         <w:t xml:space="preserve"> </w:t>
       </w:r>
-      <w:proofErr w:type="spellStart"/>
-      <w:r>
-        <w:rPr>
-          <w:rFonts w:ascii="Times New Roman" w:hAnsi="Times New Roman" w:cs="Times New Roman"/>
-          <w:sz w:val="24"/>
-          <w:szCs w:val="24"/>
-        </w:rPr>
-        <w:t>dilakukanj</w:t>
-      </w:r>
-      <w:proofErr w:type="spellEnd"/>
-      <w:r>
-        <w:rPr>
-          <w:rFonts w:ascii="Times New Roman" w:hAnsi="Times New Roman" w:cs="Times New Roman"/>
-          <w:sz w:val="24"/>
-          <w:szCs w:val="24"/>
+      <w:r>
+        <w:rPr>
+          <w:rFonts w:ascii="Times New Roman" w:hAnsi="Times New Roman" w:cs="Times New Roman"/>
+          <w:i/>
+          <w:iCs/>
+          <w:sz w:val="24"/>
+          <w:szCs w:val="24"/>
+          <w:lang w:val="id-ID"/>
+        </w:rPr>
+        <w:t>rate</w:t>
+      </w:r>
+      <w:r>
+        <w:rPr>
+          <w:rFonts w:ascii="Times New Roman" w:hAnsi="Times New Roman" w:cs="Times New Roman"/>
+          <w:sz w:val="24"/>
+          <w:szCs w:val="24"/>
+          <w:lang w:val="id-ID"/>
+        </w:rPr>
+        <w:t xml:space="preserve"> yang didapatkan sebesar 90% untuk data training dan 75,56% untuk data testing (Kana Saputra S, 2018).</w:t>
+      </w:r>
+    </w:p>
+    <w:p>
+      <w:pPr>
+        <w:spacing w:after="0" w:line="360" w:lineRule="auto"/>
+        <w:jc w:val="both"/>
+        <w:rPr>
+          <w:rFonts w:ascii="Times New Roman" w:hAnsi="Times New Roman" w:cs="Times New Roman"/>
+          <w:sz w:val="24"/>
+          <w:szCs w:val="24"/>
+          <w:lang w:val="id-ID"/>
+        </w:rPr>
+      </w:pPr>
+      <w:r>
+        <w:rPr>
+          <w:rFonts w:ascii="Times New Roman" w:hAnsi="Times New Roman" w:cs="Times New Roman"/>
+          <w:sz w:val="24"/>
+          <w:szCs w:val="24"/>
+          <w:lang w:val="id-ID"/>
+        </w:rPr>
+        <w:tab/>
+        <w:t>Penelitian tanaman buah juga perna</w:t>
+      </w:r>
+      <w:r>
+        <w:rPr>
+          <w:rFonts w:ascii="Times New Roman" w:hAnsi="Times New Roman" w:cs="Times New Roman"/>
+          <w:sz w:val="24"/>
+          <w:szCs w:val="24"/>
+          <w:lang w:val="id-ID"/>
+        </w:rPr>
+        <w:t>h</w:t>
+      </w:r>
+      <w:r>
+        <w:rPr>
+          <w:rFonts w:ascii="Times New Roman" w:hAnsi="Times New Roman" w:cs="Times New Roman"/>
+          <w:sz w:val="24"/>
+          <w:szCs w:val="24"/>
+          <w:lang w:val="id-ID"/>
+        </w:rPr>
+        <w:t xml:space="preserve"> dilakukan dengan menggunakan </w:t>
+      </w:r>
+      <w:r>
+        <w:rPr>
+          <w:rFonts w:ascii="Times New Roman" w:hAnsi="Times New Roman" w:cs="Times New Roman"/>
+          <w:sz w:val="24"/>
+          <w:szCs w:val="24"/>
+          <w:lang w:val="id-ID"/>
+        </w:rPr>
+        <w:t xml:space="preserve">algoritma </w:t>
+      </w:r>
+      <w:r>
+        <w:rPr>
+          <w:rFonts w:ascii="Times New Roman" w:hAnsi="Times New Roman" w:cs="Times New Roman"/>
+          <w:i/>
+          <w:iCs/>
+          <w:sz w:val="24"/>
+          <w:szCs w:val="24"/>
+          <w:lang w:val="id-ID"/>
+        </w:rPr>
+        <w:t>Learning</w:t>
+      </w:r>
+      <w:r>
+        <w:rPr>
+          <w:rFonts w:ascii="Times New Roman" w:hAnsi="Times New Roman" w:cs="Times New Roman"/>
+          <w:sz w:val="24"/>
+          <w:szCs w:val="24"/>
+          <w:lang w:val="id-ID"/>
         </w:rPr>
         <w:t xml:space="preserve"> </w:t>
       </w:r>
-      <w:proofErr w:type="spellStart"/>
-      <w:r>
-        <w:rPr>
-          <w:rFonts w:ascii="Times New Roman" w:hAnsi="Times New Roman" w:cs="Times New Roman"/>
-          <w:sz w:val="24"/>
-          <w:szCs w:val="24"/>
-        </w:rPr>
-        <w:t>dengan</w:t>
-      </w:r>
-      <w:proofErr w:type="spellEnd"/>
-      <w:r>
-        <w:rPr>
-          <w:rFonts w:ascii="Times New Roman" w:hAnsi="Times New Roman" w:cs="Times New Roman"/>
-          <w:sz w:val="24"/>
-          <w:szCs w:val="24"/>
+      <w:r>
+        <w:rPr>
+          <w:rFonts w:ascii="Times New Roman" w:hAnsi="Times New Roman" w:cs="Times New Roman"/>
+          <w:i/>
+          <w:iCs/>
+          <w:sz w:val="24"/>
+          <w:szCs w:val="24"/>
+          <w:lang w:val="id-ID"/>
+        </w:rPr>
+        <w:t>Vector</w:t>
+      </w:r>
+      <w:r>
+        <w:rPr>
+          <w:rFonts w:ascii="Times New Roman" w:hAnsi="Times New Roman" w:cs="Times New Roman"/>
+          <w:sz w:val="24"/>
+          <w:szCs w:val="24"/>
+          <w:lang w:val="id-ID"/>
         </w:rPr>
         <w:t xml:space="preserve"> </w:t>
       </w:r>
-      <w:proofErr w:type="spellStart"/>
-      <w:r>
-        <w:rPr>
-          <w:rFonts w:ascii="Times New Roman" w:hAnsi="Times New Roman" w:cs="Times New Roman"/>
-          <w:sz w:val="24"/>
-          <w:szCs w:val="24"/>
-        </w:rPr>
-        <w:t>menggunakan</w:t>
-      </w:r>
-      <w:proofErr w:type="spellEnd"/>
-      <w:r>
-        <w:rPr>
-          <w:rFonts w:ascii="Times New Roman" w:hAnsi="Times New Roman" w:cs="Times New Roman"/>
-          <w:sz w:val="24"/>
-          <w:szCs w:val="24"/>
+      <w:r>
+        <w:rPr>
+          <w:rFonts w:ascii="Times New Roman" w:hAnsi="Times New Roman" w:cs="Times New Roman"/>
+          <w:i/>
+          <w:iCs/>
+          <w:sz w:val="24"/>
+          <w:szCs w:val="24"/>
+          <w:lang w:val="id-ID"/>
+        </w:rPr>
+        <w:t>Quantization</w:t>
+      </w:r>
+      <w:r>
+        <w:rPr>
+          <w:rFonts w:ascii="Times New Roman" w:hAnsi="Times New Roman" w:cs="Times New Roman"/>
+          <w:sz w:val="24"/>
+          <w:szCs w:val="24"/>
+          <w:lang w:val="id-ID"/>
+        </w:rPr>
+        <w:t xml:space="preserve"> (LVQ). Ekstraksi fitur yang digunakan berdasarkan tekstur, warna dan bentuk. Terdapat 6 paramater yang digunakan dalam ekstraksi fitur bentuk yaitu </w:t>
+      </w:r>
+      <w:r>
+        <w:rPr>
+          <w:rFonts w:ascii="Times New Roman" w:hAnsi="Times New Roman" w:cs="Times New Roman"/>
+          <w:i/>
+          <w:iCs/>
+          <w:sz w:val="24"/>
+          <w:szCs w:val="24"/>
+          <w:lang w:val="id-ID"/>
+        </w:rPr>
+        <w:t>slimness</w:t>
+      </w:r>
+      <w:r>
+        <w:rPr>
+          <w:rFonts w:ascii="Times New Roman" w:hAnsi="Times New Roman" w:cs="Times New Roman"/>
+          <w:sz w:val="24"/>
+          <w:szCs w:val="24"/>
+          <w:lang w:val="id-ID"/>
+        </w:rPr>
+        <w:t xml:space="preserve">, </w:t>
+      </w:r>
+      <w:r>
+        <w:rPr>
+          <w:rFonts w:ascii="Times New Roman" w:hAnsi="Times New Roman" w:cs="Times New Roman"/>
+          <w:i/>
+          <w:iCs/>
+          <w:sz w:val="24"/>
+          <w:szCs w:val="24"/>
+          <w:lang w:val="id-ID"/>
+        </w:rPr>
+        <w:t>roundness</w:t>
+      </w:r>
+      <w:r>
+        <w:rPr>
+          <w:rFonts w:ascii="Times New Roman" w:hAnsi="Times New Roman" w:cs="Times New Roman"/>
+          <w:sz w:val="24"/>
+          <w:szCs w:val="24"/>
+          <w:lang w:val="id-ID"/>
+        </w:rPr>
+        <w:t xml:space="preserve">, </w:t>
+      </w:r>
+      <w:r>
+        <w:rPr>
+          <w:rFonts w:ascii="Times New Roman" w:hAnsi="Times New Roman" w:cs="Times New Roman"/>
+          <w:i/>
+          <w:iCs/>
+          <w:sz w:val="24"/>
+          <w:szCs w:val="24"/>
+          <w:lang w:val="id-ID"/>
+        </w:rPr>
+        <w:t>rectangularity</w:t>
+      </w:r>
+      <w:r>
+        <w:rPr>
+          <w:rFonts w:ascii="Times New Roman" w:hAnsi="Times New Roman" w:cs="Times New Roman"/>
+          <w:sz w:val="24"/>
+          <w:szCs w:val="24"/>
+          <w:lang w:val="id-ID"/>
+        </w:rPr>
+        <w:t xml:space="preserve">, </w:t>
+      </w:r>
+      <w:r>
+        <w:rPr>
+          <w:rFonts w:ascii="Times New Roman" w:hAnsi="Times New Roman" w:cs="Times New Roman"/>
+          <w:i/>
+          <w:iCs/>
+          <w:sz w:val="24"/>
+          <w:szCs w:val="24"/>
+          <w:lang w:val="id-ID"/>
+        </w:rPr>
+        <w:t>narrow</w:t>
+      </w:r>
+      <w:r>
+        <w:rPr>
+          <w:rFonts w:ascii="Times New Roman" w:hAnsi="Times New Roman" w:cs="Times New Roman"/>
+          <w:sz w:val="24"/>
+          <w:szCs w:val="24"/>
+          <w:lang w:val="id-ID"/>
         </w:rPr>
         <w:t xml:space="preserve"> </w:t>
       </w:r>
-      <w:proofErr w:type="spellStart"/>
-      <w:r>
-        <w:rPr>
-          <w:rFonts w:ascii="Times New Roman" w:hAnsi="Times New Roman" w:cs="Times New Roman"/>
-          <w:sz w:val="24"/>
-          <w:szCs w:val="24"/>
-        </w:rPr>
-        <w:t>metode</w:t>
-      </w:r>
-      <w:proofErr w:type="spellEnd"/>
-      <w:r>
-        <w:rPr>
-          <w:rFonts w:ascii="Times New Roman" w:hAnsi="Times New Roman" w:cs="Times New Roman"/>
-          <w:sz w:val="24"/>
-          <w:szCs w:val="24"/>
-        </w:rPr>
-        <w:t xml:space="preserve"> support vector machine. </w:t>
-      </w:r>
-      <w:proofErr w:type="spellStart"/>
-      <w:r>
-        <w:rPr>
-          <w:rFonts w:ascii="Times New Roman" w:hAnsi="Times New Roman" w:cs="Times New Roman"/>
-          <w:sz w:val="24"/>
-          <w:szCs w:val="24"/>
-        </w:rPr>
-        <w:t>Analisis</w:t>
-      </w:r>
-      <w:proofErr w:type="spellEnd"/>
-      <w:r>
-        <w:rPr>
-          <w:rFonts w:ascii="Times New Roman" w:hAnsi="Times New Roman" w:cs="Times New Roman"/>
-          <w:sz w:val="24"/>
-          <w:szCs w:val="24"/>
+      <w:r>
+        <w:rPr>
+          <w:rFonts w:ascii="Times New Roman" w:hAnsi="Times New Roman" w:cs="Times New Roman"/>
+          <w:i/>
+          <w:iCs/>
+          <w:sz w:val="24"/>
+          <w:szCs w:val="24"/>
+          <w:lang w:val="id-ID"/>
+        </w:rPr>
+        <w:t>factor</w:t>
+      </w:r>
+      <w:r>
+        <w:rPr>
+          <w:rFonts w:ascii="Times New Roman" w:hAnsi="Times New Roman" w:cs="Times New Roman"/>
+          <w:sz w:val="24"/>
+          <w:szCs w:val="24"/>
+          <w:lang w:val="id-ID"/>
+        </w:rPr>
+        <w:t xml:space="preserve">, rasio keliling dan diameter, rasio perimeter dengan panjang dan lebar. Ekstraksi fitur warna terdiri dari </w:t>
+      </w:r>
+      <w:r>
+        <w:rPr>
+          <w:rFonts w:ascii="Times New Roman" w:hAnsi="Times New Roman" w:cs="Times New Roman"/>
+          <w:i/>
+          <w:iCs/>
+          <w:sz w:val="24"/>
+          <w:szCs w:val="24"/>
+          <w:lang w:val="id-ID"/>
+        </w:rPr>
+        <w:t>mean</w:t>
+      </w:r>
+      <w:r>
+        <w:rPr>
+          <w:rFonts w:ascii="Times New Roman" w:hAnsi="Times New Roman" w:cs="Times New Roman"/>
+          <w:sz w:val="24"/>
+          <w:szCs w:val="24"/>
+          <w:lang w:val="id-ID"/>
+        </w:rPr>
+        <w:t xml:space="preserve">, </w:t>
+      </w:r>
+      <w:r>
+        <w:rPr>
+          <w:rFonts w:ascii="Times New Roman" w:hAnsi="Times New Roman" w:cs="Times New Roman"/>
+          <w:i/>
+          <w:iCs/>
+          <w:sz w:val="24"/>
+          <w:szCs w:val="24"/>
+          <w:lang w:val="id-ID"/>
+        </w:rPr>
+        <w:t>skewness</w:t>
+      </w:r>
+      <w:r>
+        <w:rPr>
+          <w:rFonts w:ascii="Times New Roman" w:hAnsi="Times New Roman" w:cs="Times New Roman"/>
+          <w:sz w:val="24"/>
+          <w:szCs w:val="24"/>
+          <w:lang w:val="id-ID"/>
+        </w:rPr>
+        <w:t xml:space="preserve">, dan </w:t>
+      </w:r>
+      <w:r>
+        <w:rPr>
+          <w:rFonts w:ascii="Times New Roman" w:hAnsi="Times New Roman" w:cs="Times New Roman"/>
+          <w:i/>
+          <w:iCs/>
+          <w:sz w:val="24"/>
+          <w:szCs w:val="24"/>
+          <w:lang w:val="id-ID"/>
+        </w:rPr>
+        <w:t>kurto</w:t>
+      </w:r>
+      <w:r>
+        <w:rPr>
+          <w:rFonts w:ascii="Times New Roman" w:hAnsi="Times New Roman" w:cs="Times New Roman"/>
+          <w:i/>
+          <w:iCs/>
+          <w:sz w:val="24"/>
+          <w:szCs w:val="24"/>
+          <w:lang w:val="id-ID"/>
+        </w:rPr>
+        <w:t>s</w:t>
+      </w:r>
+      <w:r>
+        <w:rPr>
+          <w:rFonts w:ascii="Times New Roman" w:hAnsi="Times New Roman" w:cs="Times New Roman"/>
+          <w:i/>
+          <w:iCs/>
+          <w:sz w:val="24"/>
+          <w:szCs w:val="24"/>
+          <w:lang w:val="id-ID"/>
+        </w:rPr>
+        <w:t>is</w:t>
+      </w:r>
+      <w:r>
+        <w:rPr>
+          <w:rFonts w:ascii="Times New Roman" w:hAnsi="Times New Roman" w:cs="Times New Roman"/>
+          <w:sz w:val="24"/>
+          <w:szCs w:val="24"/>
+          <w:lang w:val="id-ID"/>
+        </w:rPr>
+        <w:t xml:space="preserve">. Sedangkan </w:t>
+      </w:r>
+      <w:r>
+        <w:rPr>
+          <w:rFonts w:ascii="Times New Roman" w:hAnsi="Times New Roman" w:cs="Times New Roman"/>
+          <w:sz w:val="24"/>
+          <w:szCs w:val="24"/>
+          <w:lang w:val="id-ID"/>
+        </w:rPr>
+        <w:t>Ekstraksi fitur</w:t>
+      </w:r>
+      <w:r>
+        <w:rPr>
+          <w:rFonts w:ascii="Times New Roman" w:hAnsi="Times New Roman" w:cs="Times New Roman"/>
+          <w:sz w:val="24"/>
+          <w:szCs w:val="24"/>
+          <w:lang w:val="id-ID"/>
+        </w:rPr>
+        <w:t xml:space="preserve"> bentuk yang digunakan yaitu </w:t>
+      </w:r>
+      <w:r>
+        <w:rPr>
+          <w:rFonts w:ascii="Times New Roman" w:hAnsi="Times New Roman" w:cs="Times New Roman"/>
+          <w:i/>
+          <w:iCs/>
+          <w:sz w:val="24"/>
+          <w:szCs w:val="24"/>
+          <w:lang w:val="id-ID"/>
+        </w:rPr>
+        <w:t>contrast</w:t>
+      </w:r>
+      <w:r>
+        <w:rPr>
+          <w:rFonts w:ascii="Times New Roman" w:hAnsi="Times New Roman" w:cs="Times New Roman"/>
+          <w:sz w:val="24"/>
+          <w:szCs w:val="24"/>
+          <w:lang w:val="id-ID"/>
+        </w:rPr>
+        <w:t xml:space="preserve">, </w:t>
+      </w:r>
+      <w:r>
+        <w:rPr>
+          <w:rFonts w:ascii="Times New Roman" w:hAnsi="Times New Roman" w:cs="Times New Roman"/>
+          <w:i/>
+          <w:iCs/>
+          <w:sz w:val="24"/>
+          <w:szCs w:val="24"/>
+          <w:lang w:val="id-ID"/>
+        </w:rPr>
+        <w:t>correlation</w:t>
+      </w:r>
+      <w:r>
+        <w:rPr>
+          <w:rFonts w:ascii="Times New Roman" w:hAnsi="Times New Roman" w:cs="Times New Roman"/>
+          <w:sz w:val="24"/>
+          <w:szCs w:val="24"/>
+          <w:lang w:val="id-ID"/>
+        </w:rPr>
+        <w:t xml:space="preserve">, </w:t>
+      </w:r>
+      <w:r>
+        <w:rPr>
+          <w:rFonts w:ascii="Times New Roman" w:hAnsi="Times New Roman" w:cs="Times New Roman"/>
+          <w:i/>
+          <w:iCs/>
+          <w:sz w:val="24"/>
+          <w:szCs w:val="24"/>
+          <w:lang w:val="id-ID"/>
+        </w:rPr>
+        <w:t>energy</w:t>
+      </w:r>
+      <w:r>
+        <w:rPr>
+          <w:rFonts w:ascii="Times New Roman" w:hAnsi="Times New Roman" w:cs="Times New Roman"/>
+          <w:sz w:val="24"/>
+          <w:szCs w:val="24"/>
+          <w:lang w:val="id-ID"/>
+        </w:rPr>
+        <w:t xml:space="preserve">, dan </w:t>
+      </w:r>
+      <w:r>
+        <w:rPr>
+          <w:rFonts w:ascii="Times New Roman" w:hAnsi="Times New Roman" w:cs="Times New Roman"/>
+          <w:i/>
+          <w:iCs/>
+          <w:sz w:val="24"/>
+          <w:szCs w:val="24"/>
+          <w:lang w:val="id-ID"/>
+        </w:rPr>
+        <w:t>homogeneity</w:t>
+      </w:r>
+      <w:r>
+        <w:rPr>
+          <w:rFonts w:ascii="Times New Roman" w:hAnsi="Times New Roman" w:cs="Times New Roman"/>
+          <w:sz w:val="24"/>
+          <w:szCs w:val="24"/>
+          <w:lang w:val="id-ID"/>
+        </w:rPr>
+        <w:t xml:space="preserve">, </w:t>
+      </w:r>
+      <w:r>
+        <w:rPr>
+          <w:rFonts w:ascii="Times New Roman" w:hAnsi="Times New Roman" w:cs="Times New Roman"/>
+          <w:i/>
+          <w:iCs/>
+          <w:sz w:val="24"/>
+          <w:szCs w:val="24"/>
+          <w:lang w:val="id-ID"/>
+        </w:rPr>
+        <w:t>maximum</w:t>
+      </w:r>
+      <w:r>
+        <w:rPr>
+          <w:rFonts w:ascii="Times New Roman" w:hAnsi="Times New Roman" w:cs="Times New Roman"/>
+          <w:sz w:val="24"/>
+          <w:szCs w:val="24"/>
+          <w:lang w:val="id-ID"/>
         </w:rPr>
         <w:t xml:space="preserve"> </w:t>
       </w:r>
-      <w:proofErr w:type="spellStart"/>
-      <w:r>
-        <w:rPr>
-          <w:rFonts w:ascii="Times New Roman" w:hAnsi="Times New Roman" w:cs="Times New Roman"/>
-          <w:sz w:val="24"/>
-          <w:szCs w:val="24"/>
-        </w:rPr>
-        <w:t>tekstur</w:t>
-      </w:r>
-      <w:proofErr w:type="spellEnd"/>
-      <w:r>
-        <w:rPr>
-          <w:rFonts w:ascii="Times New Roman" w:hAnsi="Times New Roman" w:cs="Times New Roman"/>
-          <w:sz w:val="24"/>
-          <w:szCs w:val="24"/>
-        </w:rPr>
-        <w:t xml:space="preserve"> yang </w:t>
-      </w:r>
-      <w:proofErr w:type="spellStart"/>
-      <w:r>
-        <w:rPr>
-          <w:rFonts w:ascii="Times New Roman" w:hAnsi="Times New Roman" w:cs="Times New Roman"/>
-          <w:sz w:val="24"/>
-          <w:szCs w:val="24"/>
-        </w:rPr>
-        <w:t>digunakan</w:t>
-      </w:r>
-      <w:proofErr w:type="spellEnd"/>
-      <w:r>
-        <w:rPr>
-          <w:rFonts w:ascii="Times New Roman" w:hAnsi="Times New Roman" w:cs="Times New Roman"/>
-          <w:sz w:val="24"/>
-          <w:szCs w:val="24"/>
+      <w:r>
+        <w:rPr>
+          <w:rFonts w:ascii="Times New Roman" w:hAnsi="Times New Roman" w:cs="Times New Roman"/>
+          <w:i/>
+          <w:iCs/>
+          <w:sz w:val="24"/>
+          <w:szCs w:val="24"/>
+          <w:lang w:val="id-ID"/>
+        </w:rPr>
+        <w:t>probability</w:t>
+      </w:r>
+      <w:r>
+        <w:rPr>
+          <w:rFonts w:ascii="Times New Roman" w:hAnsi="Times New Roman" w:cs="Times New Roman"/>
+          <w:sz w:val="24"/>
+          <w:szCs w:val="24"/>
+          <w:lang w:val="id-ID"/>
         </w:rPr>
         <w:t xml:space="preserve"> </w:t>
       </w:r>
-      <w:proofErr w:type="spellStart"/>
-      <w:r>
-        <w:rPr>
-          <w:rFonts w:ascii="Times New Roman" w:hAnsi="Times New Roman" w:cs="Times New Roman"/>
-          <w:sz w:val="24"/>
-          <w:szCs w:val="24"/>
-        </w:rPr>
-        <w:t>adalah</w:t>
-      </w:r>
-      <w:proofErr w:type="spellEnd"/>
-      <w:r>
-        <w:rPr>
-          <w:rFonts w:ascii="Times New Roman" w:hAnsi="Times New Roman" w:cs="Times New Roman"/>
-          <w:sz w:val="24"/>
-          <w:szCs w:val="24"/>
-        </w:rPr>
-        <w:t xml:space="preserve"> </w:t>
-      </w:r>
-      <w:r>
-        <w:rPr>
-          <w:rFonts w:ascii="Times New Roman" w:hAnsi="Times New Roman" w:cs="Times New Roman"/>
-          <w:sz w:val="24"/>
-          <w:szCs w:val="24"/>
-        </w:rPr>
-        <w:t>Gray Level Cooccurrences</w:t>
-      </w:r>
-      <w:r>
-        <w:rPr>
-          <w:rFonts w:ascii="Times New Roman" w:hAnsi="Times New Roman" w:cs="Times New Roman"/>
-          <w:sz w:val="24"/>
-          <w:szCs w:val="24"/>
-        </w:rPr>
-        <w:t xml:space="preserve"> </w:t>
-      </w:r>
-      <w:r>
-        <w:rPr>
-          <w:rFonts w:ascii="Times New Roman" w:hAnsi="Times New Roman" w:cs="Times New Roman"/>
-          <w:sz w:val="24"/>
-          <w:szCs w:val="24"/>
-        </w:rPr>
-        <w:t>Matrix (GLCM),</w:t>
-      </w:r>
-      <w:r>
-        <w:rPr>
-          <w:rFonts w:ascii="Times New Roman" w:hAnsi="Times New Roman" w:cs="Times New Roman"/>
-          <w:sz w:val="24"/>
-          <w:szCs w:val="24"/>
-        </w:rPr>
-        <w:t xml:space="preserve"> </w:t>
-      </w:r>
-      <w:proofErr w:type="spellStart"/>
-      <w:r>
-        <w:rPr>
-          <w:rFonts w:ascii="Times New Roman" w:hAnsi="Times New Roman" w:cs="Times New Roman"/>
-          <w:sz w:val="24"/>
-          <w:szCs w:val="24"/>
-        </w:rPr>
-        <w:t>sedangkan</w:t>
-      </w:r>
-      <w:proofErr w:type="spellEnd"/>
-      <w:r>
-        <w:rPr>
-          <w:rFonts w:ascii="Times New Roman" w:hAnsi="Times New Roman" w:cs="Times New Roman"/>
-          <w:sz w:val="24"/>
-          <w:szCs w:val="24"/>
-        </w:rPr>
-        <w:t xml:space="preserve"> </w:t>
-      </w:r>
-      <w:proofErr w:type="spellStart"/>
-      <w:r>
-        <w:rPr>
-          <w:rFonts w:ascii="Times New Roman" w:hAnsi="Times New Roman" w:cs="Times New Roman"/>
-          <w:sz w:val="24"/>
-          <w:szCs w:val="24"/>
-        </w:rPr>
-        <w:t>analisis</w:t>
-      </w:r>
-      <w:proofErr w:type="spellEnd"/>
-      <w:r>
-        <w:rPr>
-          <w:rFonts w:ascii="Times New Roman" w:hAnsi="Times New Roman" w:cs="Times New Roman"/>
-          <w:sz w:val="24"/>
-          <w:szCs w:val="24"/>
-        </w:rPr>
-        <w:t xml:space="preserve"> </w:t>
-      </w:r>
-      <w:proofErr w:type="spellStart"/>
-      <w:r>
-        <w:rPr>
-          <w:rFonts w:ascii="Times New Roman" w:hAnsi="Times New Roman" w:cs="Times New Roman"/>
-          <w:sz w:val="24"/>
-          <w:szCs w:val="24"/>
-        </w:rPr>
-        <w:t>warna</w:t>
-      </w:r>
-      <w:proofErr w:type="spellEnd"/>
-      <w:r>
-        <w:rPr>
-          <w:rFonts w:ascii="Times New Roman" w:hAnsi="Times New Roman" w:cs="Times New Roman"/>
-          <w:sz w:val="24"/>
-          <w:szCs w:val="24"/>
-        </w:rPr>
-        <w:t xml:space="preserve"> yang </w:t>
-      </w:r>
-      <w:proofErr w:type="spellStart"/>
-      <w:r>
-        <w:rPr>
-          <w:rFonts w:ascii="Times New Roman" w:hAnsi="Times New Roman" w:cs="Times New Roman"/>
-          <w:sz w:val="24"/>
-          <w:szCs w:val="24"/>
-        </w:rPr>
-        <w:t>digunakan</w:t>
-      </w:r>
-      <w:proofErr w:type="spellEnd"/>
-      <w:r>
-        <w:rPr>
-          <w:rFonts w:ascii="Times New Roman" w:hAnsi="Times New Roman" w:cs="Times New Roman"/>
-          <w:sz w:val="24"/>
-          <w:szCs w:val="24"/>
-        </w:rPr>
-        <w:t xml:space="preserve"> </w:t>
-      </w:r>
-      <w:proofErr w:type="spellStart"/>
-      <w:r>
-        <w:rPr>
-          <w:rFonts w:ascii="Times New Roman" w:hAnsi="Times New Roman" w:cs="Times New Roman"/>
-          <w:sz w:val="24"/>
-          <w:szCs w:val="24"/>
-        </w:rPr>
-        <w:t>adalah</w:t>
-      </w:r>
-      <w:proofErr w:type="spellEnd"/>
-      <w:r>
-        <w:rPr>
-          <w:rFonts w:ascii="Times New Roman" w:hAnsi="Times New Roman" w:cs="Times New Roman"/>
-          <w:sz w:val="24"/>
-          <w:szCs w:val="24"/>
-        </w:rPr>
-        <w:t xml:space="preserve"> </w:t>
+      <w:r>
+        <w:rPr>
+          <w:rFonts w:ascii="Times New Roman" w:hAnsi="Times New Roman" w:cs="Times New Roman"/>
+          <w:sz w:val="24"/>
+          <w:szCs w:val="24"/>
+          <w:lang w:val="id-ID"/>
+        </w:rPr>
+        <w:lastRenderedPageBreak/>
+        <w:t xml:space="preserve">dan </w:t>
       </w:r>
       <w:r>
         <w:rPr>
@@ -7841,166 +8804,36 @@
           <w:iCs/>
           <w:sz w:val="24"/>
           <w:szCs w:val="24"/>
-        </w:rPr>
-        <w:t>color moment</w:t>
-      </w:r>
-      <w:r>
-        <w:rPr>
-          <w:rFonts w:ascii="Times New Roman" w:hAnsi="Times New Roman" w:cs="Times New Roman"/>
-          <w:sz w:val="24"/>
-          <w:szCs w:val="24"/>
-        </w:rPr>
-        <w:t xml:space="preserve">. Tingkat </w:t>
-      </w:r>
-      <w:proofErr w:type="spellStart"/>
-      <w:r>
-        <w:rPr>
-          <w:rFonts w:ascii="Times New Roman" w:hAnsi="Times New Roman" w:cs="Times New Roman"/>
-          <w:sz w:val="24"/>
-          <w:szCs w:val="24"/>
-        </w:rPr>
-        <w:t>akurasi</w:t>
-      </w:r>
-      <w:proofErr w:type="spellEnd"/>
-      <w:r>
-        <w:rPr>
-          <w:rFonts w:ascii="Times New Roman" w:hAnsi="Times New Roman" w:cs="Times New Roman"/>
-          <w:sz w:val="24"/>
-          <w:szCs w:val="24"/>
-        </w:rPr>
-        <w:t xml:space="preserve"> yang </w:t>
-      </w:r>
-      <w:proofErr w:type="spellStart"/>
-      <w:r>
-        <w:rPr>
-          <w:rFonts w:ascii="Times New Roman" w:hAnsi="Times New Roman" w:cs="Times New Roman"/>
-          <w:sz w:val="24"/>
-          <w:szCs w:val="24"/>
-        </w:rPr>
-        <w:t>didapatkan</w:t>
-      </w:r>
-      <w:proofErr w:type="spellEnd"/>
-      <w:r>
-        <w:rPr>
-          <w:rFonts w:ascii="Times New Roman" w:hAnsi="Times New Roman" w:cs="Times New Roman"/>
-          <w:sz w:val="24"/>
-          <w:szCs w:val="24"/>
-        </w:rPr>
-        <w:t xml:space="preserve"> </w:t>
-      </w:r>
-      <w:proofErr w:type="spellStart"/>
-      <w:r>
-        <w:rPr>
-          <w:rFonts w:ascii="Times New Roman" w:hAnsi="Times New Roman" w:cs="Times New Roman"/>
-          <w:sz w:val="24"/>
-          <w:szCs w:val="24"/>
-        </w:rPr>
-        <w:t>sebesar</w:t>
-      </w:r>
-      <w:proofErr w:type="spellEnd"/>
-      <w:r>
-        <w:rPr>
-          <w:rFonts w:ascii="Times New Roman" w:hAnsi="Times New Roman" w:cs="Times New Roman"/>
-          <w:sz w:val="24"/>
-          <w:szCs w:val="24"/>
-        </w:rPr>
-        <w:t xml:space="preserve"> 87%</w:t>
-      </w:r>
-      <w:r>
-        <w:rPr>
-          <w:rFonts w:ascii="Times New Roman" w:hAnsi="Times New Roman" w:cs="Times New Roman"/>
-          <w:sz w:val="24"/>
-          <w:szCs w:val="24"/>
-        </w:rPr>
-        <w:t xml:space="preserve"> </w:t>
-      </w:r>
-      <w:r>
-        <w:rPr>
-          <w:rFonts w:ascii="Times New Roman" w:hAnsi="Times New Roman" w:cs="Times New Roman"/>
-          <w:sz w:val="24"/>
-          <w:szCs w:val="24"/>
-        </w:rPr>
-        <w:t>(</w:t>
-      </w:r>
-      <w:proofErr w:type="spellStart"/>
-      <w:r>
-        <w:rPr>
-          <w:rFonts w:ascii="Times New Roman" w:hAnsi="Times New Roman" w:cs="Times New Roman"/>
-          <w:sz w:val="24"/>
-          <w:szCs w:val="24"/>
-        </w:rPr>
-        <w:t>Puji</w:t>
-      </w:r>
-      <w:proofErr w:type="spellEnd"/>
-      <w:r>
-        <w:rPr>
-          <w:rFonts w:ascii="Times New Roman" w:hAnsi="Times New Roman" w:cs="Times New Roman"/>
-          <w:sz w:val="24"/>
-          <w:szCs w:val="24"/>
-        </w:rPr>
-        <w:t xml:space="preserve"> </w:t>
-      </w:r>
-      <w:proofErr w:type="spellStart"/>
-      <w:r>
-        <w:rPr>
-          <w:rFonts w:ascii="Times New Roman" w:hAnsi="Times New Roman" w:cs="Times New Roman"/>
-          <w:sz w:val="24"/>
-          <w:szCs w:val="24"/>
-        </w:rPr>
-        <w:t>Utami</w:t>
-      </w:r>
-      <w:proofErr w:type="spellEnd"/>
-      <w:r>
-        <w:rPr>
-          <w:rFonts w:ascii="Times New Roman" w:hAnsi="Times New Roman" w:cs="Times New Roman"/>
-          <w:sz w:val="24"/>
-          <w:szCs w:val="24"/>
-        </w:rPr>
-        <w:t xml:space="preserve"> Rakhmawati1, Yuliana Melita Pranoto2</w:t>
-      </w:r>
-      <w:r>
-        <w:rPr>
-          <w:rFonts w:ascii="Times New Roman" w:hAnsi="Times New Roman" w:cs="Times New Roman"/>
-          <w:sz w:val="24"/>
-          <w:szCs w:val="24"/>
-        </w:rPr>
-        <w:t xml:space="preserve">, dan </w:t>
-      </w:r>
-      <w:proofErr w:type="spellStart"/>
-      <w:r>
-        <w:rPr>
-          <w:rFonts w:ascii="Times New Roman" w:hAnsi="Times New Roman" w:cs="Times New Roman"/>
-          <w:sz w:val="24"/>
-          <w:szCs w:val="24"/>
-        </w:rPr>
-        <w:t>Endang</w:t>
-      </w:r>
-      <w:proofErr w:type="spellEnd"/>
-      <w:r>
-        <w:rPr>
-          <w:rFonts w:ascii="Times New Roman" w:hAnsi="Times New Roman" w:cs="Times New Roman"/>
-          <w:sz w:val="24"/>
-          <w:szCs w:val="24"/>
-        </w:rPr>
-        <w:t xml:space="preserve"> </w:t>
-      </w:r>
-      <w:proofErr w:type="spellStart"/>
-      <w:r>
-        <w:rPr>
-          <w:rFonts w:ascii="Times New Roman" w:hAnsi="Times New Roman" w:cs="Times New Roman"/>
-          <w:sz w:val="24"/>
-          <w:szCs w:val="24"/>
-        </w:rPr>
-        <w:t>Setyati</w:t>
-      </w:r>
-      <w:proofErr w:type="spellEnd"/>
-      <w:r>
-        <w:rPr>
-          <w:rFonts w:ascii="Times New Roman" w:hAnsi="Times New Roman" w:cs="Times New Roman"/>
-          <w:sz w:val="24"/>
-          <w:szCs w:val="24"/>
-        </w:rPr>
-        <w:t>., 2018).</w:t>
+          <w:lang w:val="id-ID"/>
+        </w:rPr>
+        <w:t>entropy</w:t>
+      </w:r>
+      <w:r>
+        <w:rPr>
+          <w:rFonts w:ascii="Times New Roman" w:hAnsi="Times New Roman" w:cs="Times New Roman"/>
+          <w:sz w:val="24"/>
+          <w:szCs w:val="24"/>
+          <w:lang w:val="id-ID"/>
+        </w:rPr>
+        <w:t xml:space="preserve">. </w:t>
+      </w:r>
+      <w:r>
+        <w:rPr>
+          <w:rFonts w:ascii="Times New Roman" w:hAnsi="Times New Roman" w:cs="Times New Roman"/>
+          <w:sz w:val="24"/>
+          <w:szCs w:val="24"/>
+          <w:lang w:val="id-ID"/>
+        </w:rPr>
+        <w:t>Tingkat akurasi keberhasilan sistem mengenali daun mencapai 82% dengan menggunakan 50 data sampel daun sebagai data latih</w:t>
+      </w:r>
+      <w:r>
+        <w:rPr>
+          <w:rFonts w:ascii="Times New Roman" w:hAnsi="Times New Roman" w:cs="Times New Roman"/>
+          <w:sz w:val="24"/>
+          <w:szCs w:val="24"/>
+          <w:lang w:val="id-ID"/>
+        </w:rPr>
+        <w:t xml:space="preserve"> (Sutarno et al., 2017).</w:t>
       </w:r>
     </w:p>
     <w:p>
@@ -8008,815 +8841,996 @@
         <w:spacing w:after="0" w:line="360" w:lineRule="auto"/>
         <w:jc w:val="both"/>
         <w:rPr>
-          <w:rFonts w:ascii="Times New Roman" w:hAnsi="Times New Roman" w:cs="Times New Roman"/>
-          <w:sz w:val="24"/>
-          <w:szCs w:val="24"/>
-        </w:rPr>
-      </w:pPr>
-      <w:r>
-        <w:rPr>
-          <w:rFonts w:ascii="Times New Roman" w:hAnsi="Times New Roman" w:cs="Times New Roman"/>
-          <w:sz w:val="24"/>
-          <w:szCs w:val="24"/>
-        </w:rPr>
-        <w:lastRenderedPageBreak/>
-        <w:tab/>
-      </w:r>
-      <w:r>
-        <w:rPr>
-          <w:rFonts w:ascii="Times New Roman" w:hAnsi="Times New Roman" w:cs="Times New Roman"/>
-          <w:sz w:val="24"/>
-          <w:szCs w:val="24"/>
-        </w:rPr>
-        <w:t xml:space="preserve">Setelah </w:t>
-      </w:r>
-      <w:proofErr w:type="spellStart"/>
-      <w:r>
-        <w:rPr>
-          <w:rFonts w:ascii="Times New Roman" w:hAnsi="Times New Roman" w:cs="Times New Roman"/>
-          <w:sz w:val="24"/>
-          <w:szCs w:val="24"/>
-        </w:rPr>
-        <w:t>itu</w:t>
-      </w:r>
-      <w:proofErr w:type="spellEnd"/>
-      <w:r>
-        <w:rPr>
-          <w:rFonts w:ascii="Times New Roman" w:hAnsi="Times New Roman" w:cs="Times New Roman"/>
-          <w:sz w:val="24"/>
-          <w:szCs w:val="24"/>
-        </w:rPr>
-        <w:t xml:space="preserve"> </w:t>
-      </w:r>
-      <w:proofErr w:type="spellStart"/>
-      <w:r>
-        <w:rPr>
-          <w:rFonts w:ascii="Times New Roman" w:hAnsi="Times New Roman" w:cs="Times New Roman"/>
-          <w:sz w:val="24"/>
-          <w:szCs w:val="24"/>
-        </w:rPr>
-        <w:t>ada</w:t>
-      </w:r>
-      <w:proofErr w:type="spellEnd"/>
-      <w:r>
-        <w:rPr>
-          <w:rFonts w:ascii="Times New Roman" w:hAnsi="Times New Roman" w:cs="Times New Roman"/>
-          <w:sz w:val="24"/>
-          <w:szCs w:val="24"/>
-        </w:rPr>
-        <w:t xml:space="preserve"> juga </w:t>
-      </w:r>
-      <w:proofErr w:type="spellStart"/>
-      <w:r>
-        <w:rPr>
-          <w:rFonts w:ascii="Times New Roman" w:hAnsi="Times New Roman" w:cs="Times New Roman"/>
-          <w:sz w:val="24"/>
-          <w:szCs w:val="24"/>
-        </w:rPr>
-        <w:t>p</w:t>
-      </w:r>
-      <w:r>
-        <w:rPr>
-          <w:rFonts w:ascii="Times New Roman" w:hAnsi="Times New Roman" w:cs="Times New Roman"/>
-          <w:sz w:val="24"/>
-          <w:szCs w:val="24"/>
-        </w:rPr>
-        <w:t>enelitian</w:t>
-      </w:r>
-      <w:proofErr w:type="spellEnd"/>
-      <w:r>
-        <w:rPr>
-          <w:rFonts w:ascii="Times New Roman" w:hAnsi="Times New Roman" w:cs="Times New Roman"/>
-          <w:sz w:val="24"/>
-          <w:szCs w:val="24"/>
-        </w:rPr>
-        <w:t xml:space="preserve"> </w:t>
-      </w:r>
-      <w:proofErr w:type="spellStart"/>
-      <w:r>
-        <w:rPr>
-          <w:rFonts w:ascii="Times New Roman" w:hAnsi="Times New Roman" w:cs="Times New Roman"/>
-          <w:sz w:val="24"/>
-          <w:szCs w:val="24"/>
-        </w:rPr>
-        <w:t>tentang</w:t>
-      </w:r>
-      <w:proofErr w:type="spellEnd"/>
-      <w:r>
-        <w:rPr>
-          <w:rFonts w:ascii="Times New Roman" w:hAnsi="Times New Roman" w:cs="Times New Roman"/>
-          <w:sz w:val="24"/>
-          <w:szCs w:val="24"/>
-        </w:rPr>
-        <w:t xml:space="preserve"> </w:t>
-      </w:r>
-      <w:proofErr w:type="spellStart"/>
-      <w:r>
-        <w:rPr>
-          <w:rFonts w:ascii="Times New Roman" w:hAnsi="Times New Roman" w:cs="Times New Roman"/>
-          <w:sz w:val="24"/>
-          <w:szCs w:val="24"/>
-        </w:rPr>
-        <w:t>identifikasi</w:t>
-      </w:r>
-      <w:proofErr w:type="spellEnd"/>
-      <w:r>
-        <w:rPr>
-          <w:rFonts w:ascii="Times New Roman" w:hAnsi="Times New Roman" w:cs="Times New Roman"/>
-          <w:sz w:val="24"/>
-          <w:szCs w:val="24"/>
-        </w:rPr>
-        <w:t xml:space="preserve"> </w:t>
-      </w:r>
-      <w:proofErr w:type="spellStart"/>
-      <w:r>
-        <w:rPr>
-          <w:rFonts w:ascii="Times New Roman" w:hAnsi="Times New Roman" w:cs="Times New Roman"/>
-          <w:sz w:val="24"/>
-          <w:szCs w:val="24"/>
-        </w:rPr>
-        <w:t>identifikasi</w:t>
-      </w:r>
-      <w:proofErr w:type="spellEnd"/>
-      <w:r>
-        <w:rPr>
-          <w:rFonts w:ascii="Times New Roman" w:hAnsi="Times New Roman" w:cs="Times New Roman"/>
-          <w:sz w:val="24"/>
-          <w:szCs w:val="24"/>
-        </w:rPr>
-        <w:t xml:space="preserve"> </w:t>
-      </w:r>
-      <w:proofErr w:type="spellStart"/>
-      <w:r>
-        <w:rPr>
-          <w:rFonts w:ascii="Times New Roman" w:hAnsi="Times New Roman" w:cs="Times New Roman"/>
-          <w:sz w:val="24"/>
-          <w:szCs w:val="24"/>
-        </w:rPr>
-        <w:t>jenis</w:t>
-      </w:r>
-      <w:proofErr w:type="spellEnd"/>
-      <w:r>
-        <w:rPr>
-          <w:rFonts w:ascii="Times New Roman" w:hAnsi="Times New Roman" w:cs="Times New Roman"/>
-          <w:sz w:val="24"/>
-          <w:szCs w:val="24"/>
-        </w:rPr>
-        <w:t xml:space="preserve"> </w:t>
-      </w:r>
-      <w:proofErr w:type="spellStart"/>
-      <w:r>
-        <w:rPr>
-          <w:rFonts w:ascii="Times New Roman" w:hAnsi="Times New Roman" w:cs="Times New Roman"/>
-          <w:sz w:val="24"/>
-          <w:szCs w:val="24"/>
-        </w:rPr>
-        <w:t>tumbuhan</w:t>
-      </w:r>
-      <w:proofErr w:type="spellEnd"/>
-      <w:r>
-        <w:rPr>
-          <w:rFonts w:ascii="Times New Roman" w:hAnsi="Times New Roman" w:cs="Times New Roman"/>
-          <w:sz w:val="24"/>
-          <w:szCs w:val="24"/>
-        </w:rPr>
-        <w:t xml:space="preserve"> </w:t>
-      </w:r>
-      <w:proofErr w:type="spellStart"/>
-      <w:r>
-        <w:rPr>
-          <w:rFonts w:ascii="Times New Roman" w:hAnsi="Times New Roman" w:cs="Times New Roman"/>
-          <w:sz w:val="24"/>
-          <w:szCs w:val="24"/>
-        </w:rPr>
-        <w:t>menggunakan</w:t>
-      </w:r>
-      <w:proofErr w:type="spellEnd"/>
-      <w:r>
-        <w:rPr>
-          <w:rFonts w:ascii="Times New Roman" w:hAnsi="Times New Roman" w:cs="Times New Roman"/>
-          <w:sz w:val="24"/>
-          <w:szCs w:val="24"/>
-        </w:rPr>
-        <w:t xml:space="preserve"> </w:t>
-      </w:r>
-      <w:proofErr w:type="spellStart"/>
-      <w:r>
-        <w:rPr>
-          <w:rFonts w:ascii="Times New Roman" w:hAnsi="Times New Roman" w:cs="Times New Roman"/>
-          <w:sz w:val="24"/>
-          <w:szCs w:val="24"/>
-        </w:rPr>
-        <w:t>j</w:t>
-      </w:r>
-      <w:r>
-        <w:rPr>
-          <w:rFonts w:ascii="Times New Roman" w:hAnsi="Times New Roman" w:cs="Times New Roman"/>
-          <w:sz w:val="24"/>
-          <w:szCs w:val="24"/>
-        </w:rPr>
-        <w:t>aringan</w:t>
-      </w:r>
-      <w:proofErr w:type="spellEnd"/>
-      <w:r>
-        <w:rPr>
-          <w:rFonts w:ascii="Times New Roman" w:hAnsi="Times New Roman" w:cs="Times New Roman"/>
-          <w:sz w:val="24"/>
-          <w:szCs w:val="24"/>
-        </w:rPr>
-        <w:t xml:space="preserve"> </w:t>
-      </w:r>
-      <w:proofErr w:type="spellStart"/>
-      <w:r>
-        <w:rPr>
-          <w:rFonts w:ascii="Times New Roman" w:hAnsi="Times New Roman" w:cs="Times New Roman"/>
-          <w:sz w:val="24"/>
-          <w:szCs w:val="24"/>
-        </w:rPr>
-        <w:t>saraf</w:t>
-      </w:r>
-      <w:proofErr w:type="spellEnd"/>
-      <w:r>
-        <w:rPr>
-          <w:rFonts w:ascii="Times New Roman" w:hAnsi="Times New Roman" w:cs="Times New Roman"/>
-          <w:sz w:val="24"/>
-          <w:szCs w:val="24"/>
-        </w:rPr>
-        <w:t xml:space="preserve"> </w:t>
-      </w:r>
-      <w:proofErr w:type="spellStart"/>
-      <w:r>
-        <w:rPr>
-          <w:rFonts w:ascii="Times New Roman" w:hAnsi="Times New Roman" w:cs="Times New Roman"/>
-          <w:sz w:val="24"/>
-          <w:szCs w:val="24"/>
-        </w:rPr>
-        <w:t>tiruan</w:t>
-      </w:r>
-      <w:proofErr w:type="spellEnd"/>
-      <w:r>
-        <w:rPr>
-          <w:rFonts w:ascii="Times New Roman" w:hAnsi="Times New Roman" w:cs="Times New Roman"/>
-          <w:sz w:val="24"/>
-          <w:szCs w:val="24"/>
-        </w:rPr>
-        <w:t xml:space="preserve"> </w:t>
-      </w:r>
-      <w:r>
-        <w:rPr>
-          <w:rFonts w:ascii="Times New Roman" w:hAnsi="Times New Roman" w:cs="Times New Roman"/>
-          <w:i/>
-          <w:iCs/>
-          <w:sz w:val="24"/>
-          <w:szCs w:val="24"/>
-        </w:rPr>
-        <w:t xml:space="preserve">back </w:t>
-      </w:r>
-      <w:proofErr w:type="spellStart"/>
-      <w:r>
-        <w:rPr>
-          <w:rFonts w:ascii="Times New Roman" w:hAnsi="Times New Roman" w:cs="Times New Roman"/>
-          <w:i/>
-          <w:iCs/>
-          <w:sz w:val="24"/>
-          <w:szCs w:val="24"/>
-        </w:rPr>
-        <w:t>propogation</w:t>
-      </w:r>
-      <w:proofErr w:type="spellEnd"/>
-      <w:r>
-        <w:rPr>
-          <w:rFonts w:ascii="Times New Roman" w:hAnsi="Times New Roman" w:cs="Times New Roman"/>
-          <w:sz w:val="24"/>
-          <w:szCs w:val="24"/>
-        </w:rPr>
-        <w:t xml:space="preserve">. Hasil </w:t>
-      </w:r>
-      <w:proofErr w:type="spellStart"/>
-      <w:r>
-        <w:rPr>
-          <w:rFonts w:ascii="Times New Roman" w:hAnsi="Times New Roman" w:cs="Times New Roman"/>
-          <w:sz w:val="24"/>
-          <w:szCs w:val="24"/>
-        </w:rPr>
-        <w:t>pengujian</w:t>
-      </w:r>
-      <w:proofErr w:type="spellEnd"/>
-      <w:r>
-        <w:rPr>
-          <w:rFonts w:ascii="Times New Roman" w:hAnsi="Times New Roman" w:cs="Times New Roman"/>
-          <w:sz w:val="24"/>
-          <w:szCs w:val="24"/>
-        </w:rPr>
-        <w:t xml:space="preserve"> </w:t>
-      </w:r>
-      <w:proofErr w:type="spellStart"/>
-      <w:r>
-        <w:rPr>
-          <w:rFonts w:ascii="Times New Roman" w:hAnsi="Times New Roman" w:cs="Times New Roman"/>
-          <w:sz w:val="24"/>
-          <w:szCs w:val="24"/>
-        </w:rPr>
-        <w:t>terhadap</w:t>
-      </w:r>
-      <w:proofErr w:type="spellEnd"/>
-      <w:r>
-        <w:rPr>
-          <w:rFonts w:ascii="Times New Roman" w:hAnsi="Times New Roman" w:cs="Times New Roman"/>
-          <w:sz w:val="24"/>
-          <w:szCs w:val="24"/>
-        </w:rPr>
-        <w:t xml:space="preserve"> 16 data </w:t>
-      </w:r>
-      <w:proofErr w:type="spellStart"/>
-      <w:r>
-        <w:rPr>
-          <w:rFonts w:ascii="Times New Roman" w:hAnsi="Times New Roman" w:cs="Times New Roman"/>
-          <w:sz w:val="24"/>
-          <w:szCs w:val="24"/>
-        </w:rPr>
-        <w:t>menunjukan</w:t>
-      </w:r>
-      <w:proofErr w:type="spellEnd"/>
-      <w:r>
-        <w:rPr>
-          <w:rFonts w:ascii="Times New Roman" w:hAnsi="Times New Roman" w:cs="Times New Roman"/>
-          <w:sz w:val="24"/>
-          <w:szCs w:val="24"/>
-        </w:rPr>
-        <w:t xml:space="preserve"> </w:t>
-      </w:r>
-      <w:proofErr w:type="spellStart"/>
-      <w:r>
-        <w:rPr>
-          <w:rFonts w:ascii="Times New Roman" w:hAnsi="Times New Roman" w:cs="Times New Roman"/>
-          <w:sz w:val="24"/>
-          <w:szCs w:val="24"/>
-        </w:rPr>
-        <w:t>tingkat</w:t>
-      </w:r>
-      <w:proofErr w:type="spellEnd"/>
-      <w:r>
-        <w:rPr>
-          <w:rFonts w:ascii="Times New Roman" w:hAnsi="Times New Roman" w:cs="Times New Roman"/>
-          <w:sz w:val="24"/>
-          <w:szCs w:val="24"/>
-        </w:rPr>
-        <w:t xml:space="preserve"> </w:t>
-      </w:r>
-      <w:proofErr w:type="spellStart"/>
-      <w:r>
-        <w:rPr>
-          <w:rFonts w:ascii="Times New Roman" w:hAnsi="Times New Roman" w:cs="Times New Roman"/>
-          <w:sz w:val="24"/>
-          <w:szCs w:val="24"/>
-        </w:rPr>
-        <w:t>akurasi</w:t>
-      </w:r>
-      <w:proofErr w:type="spellEnd"/>
-      <w:r>
-        <w:rPr>
-          <w:rFonts w:ascii="Times New Roman" w:hAnsi="Times New Roman" w:cs="Times New Roman"/>
-          <w:sz w:val="24"/>
-          <w:szCs w:val="24"/>
-        </w:rPr>
-        <w:t xml:space="preserve"> </w:t>
-      </w:r>
-      <w:r>
-        <w:rPr>
-          <w:rFonts w:ascii="Times New Roman" w:hAnsi="Times New Roman" w:cs="Times New Roman"/>
-          <w:sz w:val="24"/>
-          <w:szCs w:val="24"/>
-        </w:rPr>
-        <w:t xml:space="preserve">yang </w:t>
-      </w:r>
-      <w:proofErr w:type="spellStart"/>
-      <w:r>
-        <w:rPr>
-          <w:rFonts w:ascii="Times New Roman" w:hAnsi="Times New Roman" w:cs="Times New Roman"/>
-          <w:sz w:val="24"/>
-          <w:szCs w:val="24"/>
-        </w:rPr>
-        <w:t>didapatkan</w:t>
-      </w:r>
-      <w:proofErr w:type="spellEnd"/>
-      <w:r>
-        <w:rPr>
-          <w:rFonts w:ascii="Times New Roman" w:hAnsi="Times New Roman" w:cs="Times New Roman"/>
-          <w:sz w:val="24"/>
-          <w:szCs w:val="24"/>
-        </w:rPr>
-        <w:t xml:space="preserve"> </w:t>
-      </w:r>
-      <w:proofErr w:type="spellStart"/>
-      <w:r>
-        <w:rPr>
-          <w:rFonts w:ascii="Times New Roman" w:hAnsi="Times New Roman" w:cs="Times New Roman"/>
-          <w:sz w:val="24"/>
-          <w:szCs w:val="24"/>
-        </w:rPr>
-        <w:t>sebesar</w:t>
-      </w:r>
-      <w:proofErr w:type="spellEnd"/>
-      <w:r>
-        <w:rPr>
-          <w:rFonts w:ascii="Times New Roman" w:hAnsi="Times New Roman" w:cs="Times New Roman"/>
-          <w:sz w:val="24"/>
-          <w:szCs w:val="24"/>
-        </w:rPr>
-        <w:t xml:space="preserve"> 93,75% (</w:t>
-      </w:r>
-      <w:r>
-        <w:rPr>
-          <w:rFonts w:ascii="Times New Roman" w:hAnsi="Times New Roman" w:cs="Times New Roman"/>
-          <w:sz w:val="24"/>
-          <w:szCs w:val="24"/>
-        </w:rPr>
-        <w:t xml:space="preserve">Reni Rahmadewi1, Vita Efelina2, </w:t>
-      </w:r>
-      <w:proofErr w:type="spellStart"/>
-      <w:r>
-        <w:rPr>
-          <w:rFonts w:ascii="Times New Roman" w:hAnsi="Times New Roman" w:cs="Times New Roman"/>
-          <w:sz w:val="24"/>
-          <w:szCs w:val="24"/>
-        </w:rPr>
-        <w:t>Endah</w:t>
-      </w:r>
-      <w:proofErr w:type="spellEnd"/>
-      <w:r>
-        <w:rPr>
-          <w:rFonts w:ascii="Times New Roman" w:hAnsi="Times New Roman" w:cs="Times New Roman"/>
-          <w:sz w:val="24"/>
-          <w:szCs w:val="24"/>
-        </w:rPr>
-        <w:t xml:space="preserve"> Purwanti</w:t>
-      </w:r>
-      <w:proofErr w:type="gramStart"/>
-      <w:r>
-        <w:rPr>
-          <w:rFonts w:ascii="Times New Roman" w:hAnsi="Times New Roman" w:cs="Times New Roman"/>
-          <w:sz w:val="24"/>
-          <w:szCs w:val="24"/>
-        </w:rPr>
-        <w:t>3</w:t>
-      </w:r>
-      <w:r>
-        <w:rPr>
-          <w:rFonts w:ascii="Times New Roman" w:hAnsi="Times New Roman" w:cs="Times New Roman"/>
-          <w:sz w:val="24"/>
-          <w:szCs w:val="24"/>
-        </w:rPr>
-        <w:t>,.</w:t>
-      </w:r>
-      <w:proofErr w:type="gramEnd"/>
-      <w:r>
-        <w:rPr>
-          <w:rFonts w:ascii="Times New Roman" w:hAnsi="Times New Roman" w:cs="Times New Roman"/>
-          <w:sz w:val="24"/>
-          <w:szCs w:val="24"/>
-        </w:rPr>
-        <w:t xml:space="preserve"> 2018).</w:t>
-      </w:r>
-    </w:p>
-    <w:p>
-      <w:pPr>
-        <w:spacing w:after="0" w:line="360" w:lineRule="auto"/>
-        <w:jc w:val="both"/>
-        <w:rPr>
-          <w:rFonts w:ascii="Times New Roman" w:hAnsi="Times New Roman" w:cs="Times New Roman"/>
-          <w:sz w:val="24"/>
-          <w:szCs w:val="24"/>
-        </w:rPr>
-      </w:pPr>
-      <w:r>
-        <w:rPr>
-          <w:rFonts w:ascii="Times New Roman" w:hAnsi="Times New Roman" w:cs="Times New Roman"/>
-          <w:sz w:val="24"/>
-          <w:szCs w:val="24"/>
-        </w:rPr>
-        <w:tab/>
-      </w:r>
-      <w:r>
-        <w:rPr>
-          <w:rFonts w:ascii="Times New Roman" w:hAnsi="Times New Roman" w:cs="Times New Roman"/>
-          <w:sz w:val="24"/>
-          <w:szCs w:val="24"/>
-        </w:rPr>
-        <w:t xml:space="preserve">GLCM juga </w:t>
-      </w:r>
-      <w:proofErr w:type="spellStart"/>
-      <w:r>
-        <w:rPr>
-          <w:rFonts w:ascii="Times New Roman" w:hAnsi="Times New Roman" w:cs="Times New Roman"/>
-          <w:sz w:val="24"/>
-          <w:szCs w:val="24"/>
-        </w:rPr>
-        <w:t>diaplikasi</w:t>
-      </w:r>
-      <w:proofErr w:type="spellEnd"/>
-      <w:r>
-        <w:rPr>
-          <w:rFonts w:ascii="Times New Roman" w:hAnsi="Times New Roman" w:cs="Times New Roman"/>
-          <w:sz w:val="24"/>
-          <w:szCs w:val="24"/>
-        </w:rPr>
-        <w:t xml:space="preserve"> </w:t>
-      </w:r>
-      <w:proofErr w:type="spellStart"/>
-      <w:r>
-        <w:rPr>
-          <w:rFonts w:ascii="Times New Roman" w:hAnsi="Times New Roman" w:cs="Times New Roman"/>
-          <w:sz w:val="24"/>
-          <w:szCs w:val="24"/>
-        </w:rPr>
-        <w:t>dalam</w:t>
-      </w:r>
-      <w:proofErr w:type="spellEnd"/>
-      <w:r>
-        <w:rPr>
-          <w:rFonts w:ascii="Times New Roman" w:hAnsi="Times New Roman" w:cs="Times New Roman"/>
-          <w:sz w:val="24"/>
-          <w:szCs w:val="24"/>
-        </w:rPr>
-        <w:t xml:space="preserve"> </w:t>
-      </w:r>
-      <w:proofErr w:type="spellStart"/>
-      <w:r>
-        <w:rPr>
-          <w:rFonts w:ascii="Times New Roman" w:hAnsi="Times New Roman" w:cs="Times New Roman"/>
-          <w:sz w:val="24"/>
-          <w:szCs w:val="24"/>
-        </w:rPr>
-        <w:t>penelitian</w:t>
-      </w:r>
-      <w:proofErr w:type="spellEnd"/>
-      <w:r>
-        <w:rPr>
-          <w:rFonts w:ascii="Times New Roman" w:hAnsi="Times New Roman" w:cs="Times New Roman"/>
-          <w:sz w:val="24"/>
-          <w:szCs w:val="24"/>
-        </w:rPr>
-        <w:t xml:space="preserve"> </w:t>
-      </w:r>
-      <w:proofErr w:type="spellStart"/>
-      <w:r>
-        <w:rPr>
-          <w:rFonts w:ascii="Times New Roman" w:hAnsi="Times New Roman" w:cs="Times New Roman"/>
-          <w:sz w:val="24"/>
-          <w:szCs w:val="24"/>
-        </w:rPr>
-        <w:t>identifikasi</w:t>
-      </w:r>
-      <w:proofErr w:type="spellEnd"/>
-      <w:r>
-        <w:rPr>
-          <w:rFonts w:ascii="Times New Roman" w:hAnsi="Times New Roman" w:cs="Times New Roman"/>
-          <w:sz w:val="24"/>
-          <w:szCs w:val="24"/>
-        </w:rPr>
-        <w:t xml:space="preserve"> </w:t>
-      </w:r>
-      <w:proofErr w:type="spellStart"/>
-      <w:r>
-        <w:rPr>
-          <w:rFonts w:ascii="Times New Roman" w:hAnsi="Times New Roman" w:cs="Times New Roman"/>
-          <w:sz w:val="24"/>
-          <w:szCs w:val="24"/>
-        </w:rPr>
-        <w:t>tumbuhan</w:t>
-      </w:r>
-      <w:proofErr w:type="spellEnd"/>
-      <w:r>
-        <w:rPr>
-          <w:rFonts w:ascii="Times New Roman" w:hAnsi="Times New Roman" w:cs="Times New Roman"/>
-          <w:sz w:val="24"/>
-          <w:szCs w:val="24"/>
-        </w:rPr>
-        <w:t xml:space="preserve"> </w:t>
-      </w:r>
-      <w:proofErr w:type="spellStart"/>
-      <w:r>
-        <w:rPr>
-          <w:rFonts w:ascii="Times New Roman" w:hAnsi="Times New Roman" w:cs="Times New Roman"/>
-          <w:sz w:val="24"/>
-          <w:szCs w:val="24"/>
-        </w:rPr>
-        <w:t>obat</w:t>
-      </w:r>
-      <w:proofErr w:type="spellEnd"/>
-      <w:r>
-        <w:rPr>
-          <w:rFonts w:ascii="Times New Roman" w:hAnsi="Times New Roman" w:cs="Times New Roman"/>
-          <w:sz w:val="24"/>
-          <w:szCs w:val="24"/>
-        </w:rPr>
-        <w:t xml:space="preserve"> herbal. Tingkat </w:t>
-      </w:r>
-      <w:proofErr w:type="spellStart"/>
-      <w:r>
-        <w:rPr>
-          <w:rFonts w:ascii="Times New Roman" w:hAnsi="Times New Roman" w:cs="Times New Roman"/>
-          <w:sz w:val="24"/>
-          <w:szCs w:val="24"/>
-        </w:rPr>
-        <w:t>akurasi</w:t>
-      </w:r>
-      <w:proofErr w:type="spellEnd"/>
-      <w:r>
-        <w:rPr>
-          <w:rFonts w:ascii="Times New Roman" w:hAnsi="Times New Roman" w:cs="Times New Roman"/>
-          <w:sz w:val="24"/>
-          <w:szCs w:val="24"/>
-        </w:rPr>
-        <w:t xml:space="preserve"> yang </w:t>
-      </w:r>
-      <w:proofErr w:type="spellStart"/>
-      <w:r>
-        <w:rPr>
-          <w:rFonts w:ascii="Times New Roman" w:hAnsi="Times New Roman" w:cs="Times New Roman"/>
-          <w:sz w:val="24"/>
-          <w:szCs w:val="24"/>
-        </w:rPr>
-        <w:t>didapatkan</w:t>
-      </w:r>
-      <w:proofErr w:type="spellEnd"/>
-      <w:r>
-        <w:rPr>
-          <w:rFonts w:ascii="Times New Roman" w:hAnsi="Times New Roman" w:cs="Times New Roman"/>
-          <w:sz w:val="24"/>
-          <w:szCs w:val="24"/>
-        </w:rPr>
-        <w:t xml:space="preserve"> </w:t>
-      </w:r>
-      <w:proofErr w:type="spellStart"/>
-      <w:r>
-        <w:rPr>
-          <w:rFonts w:ascii="Times New Roman" w:hAnsi="Times New Roman" w:cs="Times New Roman"/>
-          <w:sz w:val="24"/>
-          <w:szCs w:val="24"/>
-        </w:rPr>
-        <w:t>sebesar</w:t>
-      </w:r>
-      <w:proofErr w:type="spellEnd"/>
-      <w:r>
-        <w:rPr>
-          <w:rFonts w:ascii="Times New Roman" w:hAnsi="Times New Roman" w:cs="Times New Roman"/>
-          <w:sz w:val="24"/>
-          <w:szCs w:val="24"/>
-        </w:rPr>
-        <w:t xml:space="preserve"> 83,33% (</w:t>
-      </w:r>
-      <w:proofErr w:type="spellStart"/>
-      <w:r>
-        <w:rPr>
-          <w:rFonts w:ascii="Times New Roman" w:hAnsi="Times New Roman" w:cs="Times New Roman"/>
-          <w:sz w:val="24"/>
-          <w:szCs w:val="24"/>
-        </w:rPr>
-        <w:t>Fittria</w:t>
-      </w:r>
-      <w:proofErr w:type="spellEnd"/>
-      <w:r>
-        <w:rPr>
-          <w:rFonts w:ascii="Times New Roman" w:hAnsi="Times New Roman" w:cs="Times New Roman"/>
-          <w:sz w:val="24"/>
-          <w:szCs w:val="24"/>
-        </w:rPr>
-        <w:t xml:space="preserve"> </w:t>
-      </w:r>
-      <w:proofErr w:type="spellStart"/>
-      <w:r>
-        <w:rPr>
-          <w:rFonts w:ascii="Times New Roman" w:hAnsi="Times New Roman" w:cs="Times New Roman"/>
-          <w:sz w:val="24"/>
-          <w:szCs w:val="24"/>
-        </w:rPr>
-        <w:t>Shofrotun</w:t>
-      </w:r>
-      <w:proofErr w:type="spellEnd"/>
-      <w:r>
-        <w:rPr>
-          <w:rFonts w:ascii="Times New Roman" w:hAnsi="Times New Roman" w:cs="Times New Roman"/>
-          <w:sz w:val="24"/>
-          <w:szCs w:val="24"/>
-        </w:rPr>
-        <w:t xml:space="preserve"> </w:t>
-      </w:r>
-      <w:proofErr w:type="spellStart"/>
-      <w:r>
-        <w:rPr>
-          <w:rFonts w:ascii="Times New Roman" w:hAnsi="Times New Roman" w:cs="Times New Roman"/>
-          <w:sz w:val="24"/>
-          <w:szCs w:val="24"/>
-        </w:rPr>
-        <w:t>Ni’mah</w:t>
-      </w:r>
-      <w:proofErr w:type="spellEnd"/>
-      <w:r>
-        <w:rPr>
-          <w:rFonts w:ascii="Times New Roman" w:hAnsi="Times New Roman" w:cs="Times New Roman"/>
-          <w:sz w:val="24"/>
-          <w:szCs w:val="24"/>
-        </w:rPr>
-        <w:t xml:space="preserve">, T. </w:t>
-      </w:r>
-      <w:proofErr w:type="spellStart"/>
-      <w:r>
-        <w:rPr>
-          <w:rFonts w:ascii="Times New Roman" w:hAnsi="Times New Roman" w:cs="Times New Roman"/>
-          <w:sz w:val="24"/>
-          <w:szCs w:val="24"/>
-        </w:rPr>
-        <w:t>Sutojo</w:t>
-      </w:r>
-      <w:proofErr w:type="spellEnd"/>
-      <w:r>
-        <w:rPr>
-          <w:rFonts w:ascii="Times New Roman" w:hAnsi="Times New Roman" w:cs="Times New Roman"/>
-          <w:sz w:val="24"/>
-          <w:szCs w:val="24"/>
-        </w:rPr>
-        <w:t xml:space="preserve">, De </w:t>
-      </w:r>
-      <w:proofErr w:type="spellStart"/>
-      <w:r>
-        <w:rPr>
-          <w:rFonts w:ascii="Times New Roman" w:hAnsi="Times New Roman" w:cs="Times New Roman"/>
-          <w:sz w:val="24"/>
-          <w:szCs w:val="24"/>
-        </w:rPr>
-        <w:t>Rosal</w:t>
-      </w:r>
-      <w:proofErr w:type="spellEnd"/>
-      <w:r>
-        <w:rPr>
-          <w:rFonts w:ascii="Times New Roman" w:hAnsi="Times New Roman" w:cs="Times New Roman"/>
-          <w:sz w:val="24"/>
-          <w:szCs w:val="24"/>
-        </w:rPr>
-        <w:t xml:space="preserve"> Ignatius Moses </w:t>
-      </w:r>
-      <w:proofErr w:type="spellStart"/>
-      <w:r>
-        <w:rPr>
-          <w:rFonts w:ascii="Times New Roman" w:hAnsi="Times New Roman" w:cs="Times New Roman"/>
-          <w:sz w:val="24"/>
-          <w:szCs w:val="24"/>
-        </w:rPr>
-        <w:t>Setiadi</w:t>
-      </w:r>
-      <w:proofErr w:type="spellEnd"/>
-      <w:proofErr w:type="gramStart"/>
-      <w:r>
-        <w:rPr>
-          <w:rFonts w:ascii="Times New Roman" w:hAnsi="Times New Roman" w:cs="Times New Roman"/>
-          <w:sz w:val="24"/>
-          <w:szCs w:val="24"/>
-        </w:rPr>
-        <w:t>, .</w:t>
-      </w:r>
-      <w:proofErr w:type="gramEnd"/>
-      <w:r>
-        <w:rPr>
-          <w:rFonts w:ascii="Times New Roman" w:hAnsi="Times New Roman" w:cs="Times New Roman"/>
-          <w:sz w:val="24"/>
-          <w:szCs w:val="24"/>
-        </w:rPr>
-        <w:t xml:space="preserve"> 2018</w:t>
-      </w:r>
-      <w:r>
-        <w:rPr>
-          <w:rFonts w:ascii="Times New Roman" w:hAnsi="Times New Roman" w:cs="Times New Roman"/>
-          <w:sz w:val="24"/>
-          <w:szCs w:val="24"/>
-        </w:rPr>
-        <w:t>)</w:t>
-      </w:r>
-    </w:p>
-    <w:p>
-      <w:pPr>
-        <w:spacing w:after="0" w:line="360" w:lineRule="auto"/>
-        <w:jc w:val="both"/>
-        <w:rPr>
-          <w:rFonts w:ascii="Times New Roman" w:hAnsi="Times New Roman" w:cs="Times New Roman"/>
-          <w:sz w:val="24"/>
-          <w:szCs w:val="24"/>
+          <w:lang w:val="id-ID"/>
+        </w:rPr>
+      </w:pPr>
+    </w:p>
+    <w:p>
+      <w:pPr>
+        <w:spacing w:after="0" w:line="360" w:lineRule="auto"/>
+        <w:jc w:val="center"/>
+        <w:rPr>
+          <w:rFonts w:ascii="Times New Roman" w:hAnsi="Times New Roman" w:cs="Times New Roman"/>
+          <w:sz w:val="24"/>
+          <w:szCs w:val="24"/>
+          <w:lang w:val="id-ID"/>
+        </w:rPr>
+      </w:pPr>
+      <w:r>
+        <w:rPr>
+          <w:rFonts w:ascii="Times New Roman" w:hAnsi="Times New Roman" w:cs="Times New Roman"/>
+          <w:sz w:val="24"/>
+          <w:szCs w:val="24"/>
+          <w:lang w:val="id-ID"/>
+        </w:rPr>
+        <w:t>Tabel 2.1 Penelitian Terdahulu</w:t>
+      </w:r>
+    </w:p>
+    <w:tbl>
+      <w:tblPr>
+        <w:tblStyle w:val="TableGrid"/>
+        <w:tblW w:w="0" w:type="auto"/>
+        <w:tblLook w:val="04A0" w:firstRow="1" w:lastRow="0" w:firstColumn="1" w:lastColumn="0" w:noHBand="0" w:noVBand="1"/>
+      </w:tblPr>
+      <w:tblGrid>
+        <w:gridCol w:w="527"/>
+        <w:gridCol w:w="1753"/>
+        <w:gridCol w:w="2973"/>
+        <w:gridCol w:w="2106"/>
+        <w:gridCol w:w="897"/>
+      </w:tblGrid>
+      <w:tr>
+        <w:trPr>
+          <w:trHeight w:val="496"/>
+        </w:trPr>
+        <w:tc>
+          <w:tcPr>
+            <w:tcW w:w="528" w:type="dxa"/>
+            <w:vAlign w:val="center"/>
+          </w:tcPr>
+          <w:p>
+            <w:pPr>
+              <w:spacing w:line="360" w:lineRule="auto"/>
+              <w:jc w:val="center"/>
+              <w:rPr>
+                <w:rFonts w:ascii="Times New Roman" w:hAnsi="Times New Roman" w:cs="Times New Roman"/>
+                <w:b/>
+                <w:bCs/>
+                <w:sz w:val="24"/>
+                <w:szCs w:val="24"/>
+                <w:lang w:val="id-ID"/>
+              </w:rPr>
+            </w:pPr>
+            <w:r>
+              <w:rPr>
+                <w:rFonts w:ascii="Times New Roman" w:hAnsi="Times New Roman" w:cs="Times New Roman"/>
+                <w:b/>
+                <w:bCs/>
+                <w:sz w:val="24"/>
+                <w:szCs w:val="24"/>
+                <w:lang w:val="id-ID"/>
+              </w:rPr>
+              <w:t>No</w:t>
+            </w:r>
+          </w:p>
+        </w:tc>
+        <w:tc>
+          <w:tcPr>
+            <w:tcW w:w="1771" w:type="dxa"/>
+            <w:vAlign w:val="center"/>
+          </w:tcPr>
+          <w:p>
+            <w:pPr>
+              <w:spacing w:line="360" w:lineRule="auto"/>
+              <w:jc w:val="center"/>
+              <w:rPr>
+                <w:rFonts w:ascii="Times New Roman" w:hAnsi="Times New Roman" w:cs="Times New Roman"/>
+                <w:b/>
+                <w:bCs/>
+                <w:sz w:val="24"/>
+                <w:szCs w:val="24"/>
+                <w:lang w:val="id-ID"/>
+              </w:rPr>
+            </w:pPr>
+            <w:r>
+              <w:rPr>
+                <w:rFonts w:ascii="Times New Roman" w:hAnsi="Times New Roman" w:cs="Times New Roman"/>
+                <w:b/>
+                <w:bCs/>
+                <w:sz w:val="24"/>
+                <w:szCs w:val="24"/>
+                <w:lang w:val="id-ID"/>
+              </w:rPr>
+              <w:t>Peneliti</w:t>
+            </w:r>
+          </w:p>
+        </w:tc>
+        <w:tc>
+          <w:tcPr>
+            <w:tcW w:w="3006" w:type="dxa"/>
+            <w:vAlign w:val="center"/>
+          </w:tcPr>
+          <w:p>
+            <w:pPr>
+              <w:spacing w:line="360" w:lineRule="auto"/>
+              <w:jc w:val="center"/>
+              <w:rPr>
+                <w:rFonts w:ascii="Times New Roman" w:hAnsi="Times New Roman" w:cs="Times New Roman"/>
+                <w:b/>
+                <w:bCs/>
+                <w:sz w:val="24"/>
+                <w:szCs w:val="24"/>
+                <w:lang w:val="id-ID"/>
+              </w:rPr>
+            </w:pPr>
+            <w:r>
+              <w:rPr>
+                <w:rFonts w:ascii="Times New Roman" w:hAnsi="Times New Roman" w:cs="Times New Roman"/>
+                <w:b/>
+                <w:bCs/>
+                <w:sz w:val="24"/>
+                <w:szCs w:val="24"/>
+                <w:lang w:val="id-ID"/>
+              </w:rPr>
+              <w:t>Judul Penelitian</w:t>
+            </w:r>
+          </w:p>
+        </w:tc>
+        <w:tc>
+          <w:tcPr>
+            <w:tcW w:w="2121" w:type="dxa"/>
+            <w:vAlign w:val="center"/>
+          </w:tcPr>
+          <w:p>
+            <w:pPr>
+              <w:spacing w:line="360" w:lineRule="auto"/>
+              <w:jc w:val="center"/>
+              <w:rPr>
+                <w:rFonts w:ascii="Times New Roman" w:hAnsi="Times New Roman" w:cs="Times New Roman"/>
+                <w:b/>
+                <w:bCs/>
+                <w:sz w:val="24"/>
+                <w:szCs w:val="24"/>
+                <w:lang w:val="id-ID"/>
+              </w:rPr>
+            </w:pPr>
+            <w:r>
+              <w:rPr>
+                <w:rFonts w:ascii="Times New Roman" w:hAnsi="Times New Roman" w:cs="Times New Roman"/>
+                <w:b/>
+                <w:bCs/>
+                <w:sz w:val="24"/>
+                <w:szCs w:val="24"/>
+                <w:lang w:val="id-ID"/>
+              </w:rPr>
+              <w:t>Metode</w:t>
+            </w:r>
+          </w:p>
+        </w:tc>
+        <w:tc>
+          <w:tcPr>
+            <w:tcW w:w="830" w:type="dxa"/>
+            <w:vAlign w:val="center"/>
+          </w:tcPr>
+          <w:p>
+            <w:pPr>
+              <w:spacing w:line="360" w:lineRule="auto"/>
+              <w:jc w:val="center"/>
+              <w:rPr>
+                <w:rFonts w:ascii="Times New Roman" w:hAnsi="Times New Roman" w:cs="Times New Roman"/>
+                <w:b/>
+                <w:bCs/>
+                <w:sz w:val="24"/>
+                <w:szCs w:val="24"/>
+                <w:lang w:val="id-ID"/>
+              </w:rPr>
+            </w:pPr>
+            <w:r>
+              <w:rPr>
+                <w:rFonts w:ascii="Times New Roman" w:hAnsi="Times New Roman" w:cs="Times New Roman"/>
+                <w:b/>
+                <w:bCs/>
+                <w:sz w:val="24"/>
+                <w:szCs w:val="24"/>
+                <w:lang w:val="id-ID"/>
+              </w:rPr>
+              <w:t>Tahun</w:t>
+            </w:r>
+          </w:p>
+        </w:tc>
+      </w:tr>
+      <w:tr>
+        <w:tc>
+          <w:tcPr>
+            <w:tcW w:w="528" w:type="dxa"/>
+            <w:vAlign w:val="center"/>
+          </w:tcPr>
+          <w:p>
+            <w:pPr>
+              <w:spacing w:line="360" w:lineRule="auto"/>
+              <w:jc w:val="center"/>
+              <w:rPr>
+                <w:rFonts w:ascii="Times New Roman" w:hAnsi="Times New Roman" w:cs="Times New Roman"/>
+                <w:sz w:val="24"/>
+                <w:szCs w:val="24"/>
+              </w:rPr>
+            </w:pPr>
+            <w:r>
+              <w:rPr>
+                <w:rFonts w:ascii="Times New Roman" w:hAnsi="Times New Roman" w:cs="Times New Roman"/>
+                <w:sz w:val="24"/>
+                <w:szCs w:val="24"/>
+              </w:rPr>
+              <w:t>1</w:t>
+            </w:r>
+          </w:p>
+        </w:tc>
+        <w:tc>
+          <w:tcPr>
+            <w:tcW w:w="1771" w:type="dxa"/>
+            <w:vAlign w:val="center"/>
+          </w:tcPr>
+          <w:p>
+            <w:pPr>
+              <w:spacing w:line="360" w:lineRule="auto"/>
+              <w:jc w:val="center"/>
+              <w:rPr>
+                <w:rFonts w:ascii="Times New Roman" w:hAnsi="Times New Roman" w:cs="Times New Roman"/>
+                <w:sz w:val="24"/>
+                <w:szCs w:val="24"/>
+                <w:lang w:val="id-ID"/>
+              </w:rPr>
+            </w:pPr>
+            <w:r>
+              <w:rPr>
+                <w:rFonts w:ascii="Times New Roman" w:hAnsi="Times New Roman" w:cs="Times New Roman"/>
+                <w:sz w:val="24"/>
+                <w:szCs w:val="24"/>
+                <w:lang w:val="id-ID"/>
+              </w:rPr>
+              <w:t>Puji et al</w:t>
+            </w:r>
+          </w:p>
+        </w:tc>
+        <w:tc>
+          <w:tcPr>
+            <w:tcW w:w="3006" w:type="dxa"/>
+            <w:vAlign w:val="center"/>
+          </w:tcPr>
+          <w:p>
+            <w:pPr>
+              <w:spacing w:line="360" w:lineRule="auto"/>
+              <w:jc w:val="center"/>
+              <w:rPr>
+                <w:rFonts w:ascii="Times New Roman" w:hAnsi="Times New Roman" w:cs="Times New Roman"/>
+                <w:sz w:val="24"/>
+                <w:szCs w:val="24"/>
+                <w:lang w:val="id-ID"/>
+              </w:rPr>
+            </w:pPr>
+            <w:r>
+              <w:rPr>
+                <w:rFonts w:ascii="Times New Roman" w:hAnsi="Times New Roman" w:cs="Times New Roman"/>
+                <w:sz w:val="24"/>
+                <w:szCs w:val="24"/>
+                <w:lang w:val="id-ID"/>
+              </w:rPr>
+              <w:t>Klasifikasi Penyakit Daun Kentang Berdasarkan Fitur Tekstur Dan Fitur Warna Menggunakan Support Vector Machine</w:t>
+            </w:r>
+          </w:p>
+        </w:tc>
+        <w:tc>
+          <w:tcPr>
+            <w:tcW w:w="2121" w:type="dxa"/>
+            <w:vAlign w:val="center"/>
+          </w:tcPr>
+          <w:p>
+            <w:pPr>
+              <w:spacing w:line="360" w:lineRule="auto"/>
+              <w:jc w:val="center"/>
+              <w:rPr>
+                <w:rFonts w:ascii="Times New Roman" w:hAnsi="Times New Roman" w:cs="Times New Roman"/>
+                <w:sz w:val="24"/>
+                <w:szCs w:val="24"/>
+                <w:lang w:val="id-ID"/>
+              </w:rPr>
+            </w:pPr>
+            <w:r>
+              <w:rPr>
+                <w:rFonts w:ascii="Times New Roman" w:hAnsi="Times New Roman" w:cs="Times New Roman"/>
+                <w:sz w:val="24"/>
+                <w:szCs w:val="24"/>
+                <w:lang w:val="id-ID"/>
+              </w:rPr>
+              <w:t>Support Vector Machine</w:t>
+            </w:r>
+          </w:p>
+        </w:tc>
+        <w:tc>
+          <w:tcPr>
+            <w:tcW w:w="830" w:type="dxa"/>
+            <w:vAlign w:val="center"/>
+          </w:tcPr>
+          <w:p>
+            <w:pPr>
+              <w:spacing w:line="360" w:lineRule="auto"/>
+              <w:jc w:val="center"/>
+              <w:rPr>
+                <w:rFonts w:ascii="Times New Roman" w:hAnsi="Times New Roman" w:cs="Times New Roman"/>
+                <w:sz w:val="24"/>
+                <w:szCs w:val="24"/>
+                <w:lang w:val="id-ID"/>
+              </w:rPr>
+            </w:pPr>
+            <w:r>
+              <w:rPr>
+                <w:rFonts w:ascii="Times New Roman" w:hAnsi="Times New Roman" w:cs="Times New Roman"/>
+                <w:sz w:val="24"/>
+                <w:szCs w:val="24"/>
+                <w:lang w:val="id-ID"/>
+              </w:rPr>
+              <w:t>2018</w:t>
+            </w:r>
+          </w:p>
+        </w:tc>
+      </w:tr>
+      <w:tr>
+        <w:tc>
+          <w:tcPr>
+            <w:tcW w:w="528" w:type="dxa"/>
+            <w:vAlign w:val="center"/>
+          </w:tcPr>
+          <w:p>
+            <w:pPr>
+              <w:spacing w:line="360" w:lineRule="auto"/>
+              <w:jc w:val="center"/>
+              <w:rPr>
+                <w:rFonts w:ascii="Times New Roman" w:hAnsi="Times New Roman" w:cs="Times New Roman"/>
+                <w:sz w:val="24"/>
+                <w:szCs w:val="24"/>
+              </w:rPr>
+            </w:pPr>
+            <w:r>
+              <w:rPr>
+                <w:rFonts w:ascii="Times New Roman" w:hAnsi="Times New Roman" w:cs="Times New Roman"/>
+                <w:sz w:val="24"/>
+                <w:szCs w:val="24"/>
+              </w:rPr>
+              <w:t>2</w:t>
+            </w:r>
+          </w:p>
+        </w:tc>
+        <w:tc>
+          <w:tcPr>
+            <w:tcW w:w="1771" w:type="dxa"/>
+            <w:vAlign w:val="center"/>
+          </w:tcPr>
+          <w:p>
+            <w:pPr>
+              <w:spacing w:line="360" w:lineRule="auto"/>
+              <w:jc w:val="center"/>
+              <w:rPr>
+                <w:rFonts w:ascii="Times New Roman" w:hAnsi="Times New Roman" w:cs="Times New Roman"/>
+                <w:sz w:val="24"/>
+                <w:szCs w:val="24"/>
+                <w:lang w:val="id-ID"/>
+              </w:rPr>
+            </w:pPr>
+            <w:r>
+              <w:rPr>
+                <w:rFonts w:ascii="Times New Roman" w:hAnsi="Times New Roman" w:cs="Times New Roman"/>
+                <w:sz w:val="24"/>
+                <w:szCs w:val="24"/>
+                <w:lang w:val="id-ID"/>
+              </w:rPr>
+              <w:t>Reni et al</w:t>
+            </w:r>
+          </w:p>
+        </w:tc>
+        <w:tc>
+          <w:tcPr>
+            <w:tcW w:w="3006" w:type="dxa"/>
+            <w:vAlign w:val="center"/>
+          </w:tcPr>
+          <w:p>
+            <w:pPr>
+              <w:spacing w:line="360" w:lineRule="auto"/>
+              <w:jc w:val="center"/>
+              <w:rPr>
+                <w:rFonts w:ascii="Times New Roman" w:hAnsi="Times New Roman" w:cs="Times New Roman"/>
+                <w:sz w:val="24"/>
+                <w:szCs w:val="24"/>
+                <w:lang w:val="id-ID"/>
+              </w:rPr>
+            </w:pPr>
+            <w:r>
+              <w:rPr>
+                <w:rFonts w:ascii="Times New Roman" w:hAnsi="Times New Roman" w:cs="Times New Roman"/>
+                <w:sz w:val="24"/>
+                <w:szCs w:val="24"/>
+                <w:lang w:val="id-ID"/>
+              </w:rPr>
+              <w:t>Identifikasi Jenis Tumbuhan Menggunakan Citra Daun Berbasis Jaringan Saraf Tiruan (Artificial Neural Network)</w:t>
+            </w:r>
+          </w:p>
+        </w:tc>
+        <w:tc>
+          <w:tcPr>
+            <w:tcW w:w="2121" w:type="dxa"/>
+            <w:vAlign w:val="center"/>
+          </w:tcPr>
+          <w:p>
+            <w:pPr>
+              <w:spacing w:line="360" w:lineRule="auto"/>
+              <w:jc w:val="center"/>
+              <w:rPr>
+                <w:rFonts w:ascii="Times New Roman" w:hAnsi="Times New Roman" w:cs="Times New Roman"/>
+                <w:sz w:val="24"/>
+                <w:szCs w:val="24"/>
+                <w:lang w:val="id-ID"/>
+              </w:rPr>
+            </w:pPr>
+            <w:r>
+              <w:rPr>
+                <w:rFonts w:ascii="Times New Roman" w:hAnsi="Times New Roman" w:cs="Times New Roman"/>
+                <w:sz w:val="24"/>
+                <w:szCs w:val="24"/>
+                <w:lang w:val="id-ID"/>
+              </w:rPr>
+              <w:t>Artificial Neural Network</w:t>
+            </w:r>
+          </w:p>
+        </w:tc>
+        <w:tc>
+          <w:tcPr>
+            <w:tcW w:w="830" w:type="dxa"/>
+            <w:vAlign w:val="center"/>
+          </w:tcPr>
+          <w:p>
+            <w:pPr>
+              <w:spacing w:line="360" w:lineRule="auto"/>
+              <w:jc w:val="center"/>
+              <w:rPr>
+                <w:rFonts w:ascii="Times New Roman" w:hAnsi="Times New Roman" w:cs="Times New Roman"/>
+                <w:sz w:val="24"/>
+                <w:szCs w:val="24"/>
+                <w:lang w:val="id-ID"/>
+              </w:rPr>
+            </w:pPr>
+            <w:r>
+              <w:rPr>
+                <w:rFonts w:ascii="Times New Roman" w:hAnsi="Times New Roman" w:cs="Times New Roman"/>
+                <w:sz w:val="24"/>
+                <w:szCs w:val="24"/>
+                <w:lang w:val="id-ID"/>
+              </w:rPr>
+              <w:t>2018</w:t>
+            </w:r>
+          </w:p>
+        </w:tc>
+      </w:tr>
+      <w:tr>
+        <w:tc>
+          <w:tcPr>
+            <w:tcW w:w="528" w:type="dxa"/>
+            <w:vAlign w:val="center"/>
+          </w:tcPr>
+          <w:p>
+            <w:pPr>
+              <w:spacing w:line="360" w:lineRule="auto"/>
+              <w:jc w:val="center"/>
+              <w:rPr>
+                <w:rFonts w:ascii="Times New Roman" w:hAnsi="Times New Roman" w:cs="Times New Roman"/>
+                <w:sz w:val="24"/>
+                <w:szCs w:val="24"/>
+              </w:rPr>
+            </w:pPr>
+            <w:r>
+              <w:rPr>
+                <w:rFonts w:ascii="Times New Roman" w:hAnsi="Times New Roman" w:cs="Times New Roman"/>
+                <w:sz w:val="24"/>
+                <w:szCs w:val="24"/>
+              </w:rPr>
+              <w:t>3</w:t>
+            </w:r>
+          </w:p>
+        </w:tc>
+        <w:tc>
+          <w:tcPr>
+            <w:tcW w:w="1771" w:type="dxa"/>
+            <w:vAlign w:val="center"/>
+          </w:tcPr>
+          <w:p>
+            <w:pPr>
+              <w:spacing w:line="360" w:lineRule="auto"/>
+              <w:jc w:val="center"/>
+              <w:rPr>
+                <w:rFonts w:ascii="Times New Roman" w:hAnsi="Times New Roman" w:cs="Times New Roman"/>
+                <w:sz w:val="24"/>
+                <w:szCs w:val="24"/>
+                <w:lang w:val="id-ID"/>
+              </w:rPr>
+            </w:pPr>
+            <w:r>
+              <w:rPr>
+                <w:rFonts w:ascii="Times New Roman" w:hAnsi="Times New Roman" w:cs="Times New Roman"/>
+                <w:sz w:val="24"/>
+                <w:szCs w:val="24"/>
+                <w:lang w:val="id-ID"/>
+              </w:rPr>
+              <w:t>Fittria et al</w:t>
+            </w:r>
+          </w:p>
+        </w:tc>
+        <w:tc>
+          <w:tcPr>
+            <w:tcW w:w="3006" w:type="dxa"/>
+            <w:vAlign w:val="center"/>
+          </w:tcPr>
+          <w:p>
+            <w:pPr>
+              <w:spacing w:line="360" w:lineRule="auto"/>
+              <w:jc w:val="center"/>
+              <w:rPr>
+                <w:rFonts w:ascii="Times New Roman" w:hAnsi="Times New Roman" w:cs="Times New Roman"/>
+                <w:sz w:val="24"/>
+                <w:szCs w:val="24"/>
+                <w:lang w:val="id-ID"/>
+              </w:rPr>
+            </w:pPr>
+            <w:r>
+              <w:rPr>
+                <w:rFonts w:ascii="Times New Roman" w:hAnsi="Times New Roman" w:cs="Times New Roman"/>
+                <w:sz w:val="24"/>
+                <w:szCs w:val="24"/>
+                <w:lang w:val="id-ID"/>
+              </w:rPr>
+              <w:t>Identifikasi Tumbuhan Obat Herbal Berdasarkan Citra Daun Menggunakan</w:t>
+            </w:r>
+          </w:p>
+          <w:p>
+            <w:pPr>
+              <w:spacing w:line="360" w:lineRule="auto"/>
+              <w:jc w:val="center"/>
+              <w:rPr>
+                <w:rFonts w:ascii="Times New Roman" w:hAnsi="Times New Roman" w:cs="Times New Roman"/>
+                <w:sz w:val="24"/>
+                <w:szCs w:val="24"/>
+                <w:lang w:val="id-ID"/>
+              </w:rPr>
+            </w:pPr>
+            <w:r>
+              <w:rPr>
+                <w:rFonts w:ascii="Times New Roman" w:hAnsi="Times New Roman" w:cs="Times New Roman"/>
+                <w:sz w:val="24"/>
+                <w:szCs w:val="24"/>
+                <w:lang w:val="id-ID"/>
+              </w:rPr>
+              <w:t>Algoritma Gray Level Co-Occurence Matrix Dan K-Nearest Neighbor</w:t>
+            </w:r>
+          </w:p>
+        </w:tc>
+        <w:tc>
+          <w:tcPr>
+            <w:tcW w:w="2121" w:type="dxa"/>
+            <w:vAlign w:val="center"/>
+          </w:tcPr>
+          <w:p>
+            <w:pPr>
+              <w:spacing w:line="360" w:lineRule="auto"/>
+              <w:jc w:val="center"/>
+              <w:rPr>
+                <w:rFonts w:ascii="Times New Roman" w:hAnsi="Times New Roman" w:cs="Times New Roman"/>
+                <w:sz w:val="24"/>
+                <w:szCs w:val="24"/>
+                <w:lang w:val="id-ID"/>
+              </w:rPr>
+            </w:pPr>
+            <w:r>
+              <w:rPr>
+                <w:rFonts w:ascii="Times New Roman" w:hAnsi="Times New Roman" w:cs="Times New Roman"/>
+                <w:sz w:val="24"/>
+                <w:szCs w:val="24"/>
+                <w:lang w:val="id-ID"/>
+              </w:rPr>
+              <w:t>K-Nearest Neighbor</w:t>
+            </w:r>
+          </w:p>
+        </w:tc>
+        <w:tc>
+          <w:tcPr>
+            <w:tcW w:w="830" w:type="dxa"/>
+            <w:vAlign w:val="center"/>
+          </w:tcPr>
+          <w:p>
+            <w:pPr>
+              <w:spacing w:line="360" w:lineRule="auto"/>
+              <w:jc w:val="center"/>
+              <w:rPr>
+                <w:rFonts w:ascii="Times New Roman" w:hAnsi="Times New Roman" w:cs="Times New Roman"/>
+                <w:sz w:val="24"/>
+                <w:szCs w:val="24"/>
+                <w:lang w:val="id-ID"/>
+              </w:rPr>
+            </w:pPr>
+            <w:r>
+              <w:rPr>
+                <w:rFonts w:ascii="Times New Roman" w:hAnsi="Times New Roman" w:cs="Times New Roman"/>
+                <w:sz w:val="24"/>
+                <w:szCs w:val="24"/>
+                <w:lang w:val="id-ID"/>
+              </w:rPr>
+              <w:t>2018</w:t>
+            </w:r>
+          </w:p>
+        </w:tc>
+      </w:tr>
+      <w:tr>
+        <w:tc>
+          <w:tcPr>
+            <w:tcW w:w="528" w:type="dxa"/>
+            <w:vAlign w:val="center"/>
+          </w:tcPr>
+          <w:p>
+            <w:pPr>
+              <w:spacing w:line="360" w:lineRule="auto"/>
+              <w:jc w:val="center"/>
+              <w:rPr>
+                <w:rFonts w:ascii="Times New Roman" w:hAnsi="Times New Roman" w:cs="Times New Roman"/>
+                <w:sz w:val="24"/>
+                <w:szCs w:val="24"/>
+              </w:rPr>
+            </w:pPr>
+            <w:r>
+              <w:rPr>
+                <w:rFonts w:ascii="Times New Roman" w:hAnsi="Times New Roman" w:cs="Times New Roman"/>
+                <w:sz w:val="24"/>
+                <w:szCs w:val="24"/>
+              </w:rPr>
+              <w:t>4</w:t>
+            </w:r>
+          </w:p>
+        </w:tc>
+        <w:tc>
+          <w:tcPr>
+            <w:tcW w:w="1771" w:type="dxa"/>
+            <w:vAlign w:val="center"/>
+          </w:tcPr>
+          <w:p>
+            <w:pPr>
+              <w:spacing w:line="360" w:lineRule="auto"/>
+              <w:jc w:val="center"/>
+              <w:rPr>
+                <w:rFonts w:ascii="Times New Roman" w:hAnsi="Times New Roman" w:cs="Times New Roman"/>
+                <w:sz w:val="24"/>
+                <w:szCs w:val="24"/>
+                <w:lang w:val="id-ID"/>
+              </w:rPr>
+            </w:pPr>
+            <w:r>
+              <w:rPr>
+                <w:rFonts w:ascii="Times New Roman" w:hAnsi="Times New Roman" w:cs="Times New Roman"/>
+                <w:sz w:val="24"/>
+                <w:szCs w:val="24"/>
+                <w:lang w:val="id-ID"/>
+              </w:rPr>
+              <w:t>Kana Saputra S</w:t>
+            </w:r>
+          </w:p>
+        </w:tc>
+        <w:tc>
+          <w:tcPr>
+            <w:tcW w:w="3006" w:type="dxa"/>
+            <w:vAlign w:val="center"/>
+          </w:tcPr>
+          <w:p>
+            <w:pPr>
+              <w:spacing w:line="360" w:lineRule="auto"/>
+              <w:jc w:val="center"/>
+              <w:rPr>
+                <w:rFonts w:ascii="Times New Roman" w:hAnsi="Times New Roman" w:cs="Times New Roman"/>
+                <w:sz w:val="24"/>
+                <w:szCs w:val="24"/>
+                <w:lang w:val="id-ID"/>
+              </w:rPr>
+            </w:pPr>
+            <w:r>
+              <w:rPr>
+                <w:rFonts w:ascii="Times New Roman" w:hAnsi="Times New Roman" w:cs="Times New Roman"/>
+                <w:sz w:val="24"/>
+                <w:szCs w:val="24"/>
+                <w:lang w:val="id-ID"/>
+              </w:rPr>
+              <w:t>Klasifikasi Tanaman Obat Berdasarkan Ekstraksi Fitur Morfologi Daun Menggunakan Jaringan Syaraf Tiruan</w:t>
+            </w:r>
+          </w:p>
+        </w:tc>
+        <w:tc>
+          <w:tcPr>
+            <w:tcW w:w="2121" w:type="dxa"/>
+            <w:vAlign w:val="center"/>
+          </w:tcPr>
+          <w:p>
+            <w:pPr>
+              <w:spacing w:line="360" w:lineRule="auto"/>
+              <w:jc w:val="center"/>
+              <w:rPr>
+                <w:rFonts w:ascii="Times New Roman" w:hAnsi="Times New Roman" w:cs="Times New Roman"/>
+                <w:sz w:val="24"/>
+                <w:szCs w:val="24"/>
+                <w:lang w:val="id-ID"/>
+              </w:rPr>
+            </w:pPr>
+            <w:r>
+              <w:rPr>
+                <w:rFonts w:ascii="Times New Roman" w:hAnsi="Times New Roman" w:cs="Times New Roman"/>
+                <w:sz w:val="24"/>
+                <w:szCs w:val="24"/>
+                <w:lang w:val="id-ID"/>
+              </w:rPr>
+              <w:t>Artificial Neural Network</w:t>
+            </w:r>
+          </w:p>
+        </w:tc>
+        <w:tc>
+          <w:tcPr>
+            <w:tcW w:w="830" w:type="dxa"/>
+            <w:vAlign w:val="center"/>
+          </w:tcPr>
+          <w:p>
+            <w:pPr>
+              <w:spacing w:line="360" w:lineRule="auto"/>
+              <w:jc w:val="center"/>
+              <w:rPr>
+                <w:rFonts w:ascii="Times New Roman" w:hAnsi="Times New Roman" w:cs="Times New Roman"/>
+                <w:sz w:val="24"/>
+                <w:szCs w:val="24"/>
+                <w:lang w:val="id-ID"/>
+              </w:rPr>
+            </w:pPr>
+            <w:r>
+              <w:rPr>
+                <w:rFonts w:ascii="Times New Roman" w:hAnsi="Times New Roman" w:cs="Times New Roman"/>
+                <w:sz w:val="24"/>
+                <w:szCs w:val="24"/>
+                <w:lang w:val="id-ID"/>
+              </w:rPr>
+              <w:t>2018</w:t>
+            </w:r>
+          </w:p>
+        </w:tc>
+      </w:tr>
+      <w:tr>
+        <w:tc>
+          <w:tcPr>
+            <w:tcW w:w="528" w:type="dxa"/>
+            <w:vAlign w:val="center"/>
+          </w:tcPr>
+          <w:p>
+            <w:pPr>
+              <w:spacing w:line="360" w:lineRule="auto"/>
+              <w:jc w:val="center"/>
+              <w:rPr>
+                <w:rFonts w:ascii="Times New Roman" w:hAnsi="Times New Roman" w:cs="Times New Roman"/>
+                <w:sz w:val="24"/>
+                <w:szCs w:val="24"/>
+              </w:rPr>
+            </w:pPr>
+            <w:r>
+              <w:rPr>
+                <w:rFonts w:ascii="Times New Roman" w:hAnsi="Times New Roman" w:cs="Times New Roman"/>
+                <w:sz w:val="24"/>
+                <w:szCs w:val="24"/>
+              </w:rPr>
+              <w:t>5</w:t>
+            </w:r>
+          </w:p>
+        </w:tc>
+        <w:tc>
+          <w:tcPr>
+            <w:tcW w:w="1771" w:type="dxa"/>
+            <w:vAlign w:val="center"/>
+          </w:tcPr>
+          <w:p>
+            <w:pPr>
+              <w:spacing w:line="360" w:lineRule="auto"/>
+              <w:jc w:val="center"/>
+              <w:rPr>
+                <w:rFonts w:ascii="Times New Roman" w:hAnsi="Times New Roman" w:cs="Times New Roman"/>
+                <w:sz w:val="24"/>
+                <w:szCs w:val="24"/>
+                <w:lang w:val="id-ID"/>
+              </w:rPr>
+            </w:pPr>
+            <w:r>
+              <w:rPr>
+                <w:rFonts w:ascii="Times New Roman" w:hAnsi="Times New Roman" w:cs="Times New Roman"/>
+                <w:sz w:val="24"/>
+                <w:szCs w:val="24"/>
+                <w:lang w:val="id-ID"/>
+              </w:rPr>
+              <w:t>Sutarno et al</w:t>
+            </w:r>
+          </w:p>
+        </w:tc>
+        <w:tc>
+          <w:tcPr>
+            <w:tcW w:w="3006" w:type="dxa"/>
+            <w:vAlign w:val="center"/>
+          </w:tcPr>
+          <w:p>
+            <w:pPr>
+              <w:spacing w:line="360" w:lineRule="auto"/>
+              <w:jc w:val="center"/>
+              <w:rPr>
+                <w:rFonts w:ascii="Times New Roman" w:hAnsi="Times New Roman" w:cs="Times New Roman"/>
+                <w:sz w:val="24"/>
+                <w:szCs w:val="24"/>
+                <w:lang w:val="id-ID"/>
+              </w:rPr>
+            </w:pPr>
+            <w:r>
+              <w:rPr>
+                <w:rFonts w:ascii="Times New Roman" w:hAnsi="Times New Roman" w:cs="Times New Roman"/>
+                <w:sz w:val="24"/>
+                <w:szCs w:val="24"/>
+                <w:lang w:val="id-ID"/>
+              </w:rPr>
+              <w:t xml:space="preserve">Identifikasi Tanaman Buah Berdasarkan Fitur Bentuk, Warna, Dan Tekstur Daun </w:t>
+            </w:r>
+            <w:r>
+              <w:rPr>
+                <w:rFonts w:ascii="Times New Roman" w:hAnsi="Times New Roman" w:cs="Times New Roman"/>
+                <w:sz w:val="24"/>
+                <w:szCs w:val="24"/>
+                <w:lang w:val="id-ID"/>
+              </w:rPr>
+              <w:lastRenderedPageBreak/>
+              <w:t xml:space="preserve">Berbasis Pengolahan Citra Dan </w:t>
+            </w:r>
+            <w:r>
+              <w:rPr>
+                <w:rFonts w:ascii="Times New Roman" w:hAnsi="Times New Roman" w:cs="Times New Roman"/>
+                <w:i/>
+                <w:iCs/>
+                <w:sz w:val="24"/>
+                <w:szCs w:val="24"/>
+                <w:lang w:val="id-ID"/>
+              </w:rPr>
+              <w:t>Learning</w:t>
+            </w:r>
+            <w:r>
+              <w:rPr>
+                <w:rFonts w:ascii="Times New Roman" w:hAnsi="Times New Roman" w:cs="Times New Roman"/>
+                <w:sz w:val="24"/>
+                <w:szCs w:val="24"/>
+                <w:lang w:val="id-ID"/>
+              </w:rPr>
+              <w:t xml:space="preserve"> </w:t>
+            </w:r>
+            <w:r>
+              <w:rPr>
+                <w:rFonts w:ascii="Times New Roman" w:hAnsi="Times New Roman" w:cs="Times New Roman"/>
+                <w:i/>
+                <w:iCs/>
+                <w:sz w:val="24"/>
+                <w:szCs w:val="24"/>
+                <w:lang w:val="id-ID"/>
+              </w:rPr>
+              <w:t>Vector</w:t>
+            </w:r>
+            <w:r>
+              <w:rPr>
+                <w:rFonts w:ascii="Times New Roman" w:hAnsi="Times New Roman" w:cs="Times New Roman"/>
+                <w:sz w:val="24"/>
+                <w:szCs w:val="24"/>
+                <w:lang w:val="id-ID"/>
+              </w:rPr>
+              <w:t xml:space="preserve"> </w:t>
+            </w:r>
+            <w:r>
+              <w:rPr>
+                <w:rFonts w:ascii="Times New Roman" w:hAnsi="Times New Roman" w:cs="Times New Roman"/>
+                <w:i/>
+                <w:iCs/>
+                <w:sz w:val="24"/>
+                <w:szCs w:val="24"/>
+                <w:lang w:val="id-ID"/>
+              </w:rPr>
+              <w:t>Quantization</w:t>
+            </w:r>
+            <w:r>
+              <w:rPr>
+                <w:rFonts w:ascii="Times New Roman" w:hAnsi="Times New Roman" w:cs="Times New Roman"/>
+                <w:i/>
+                <w:iCs/>
+                <w:sz w:val="24"/>
+                <w:szCs w:val="24"/>
+                <w:lang w:val="id-ID"/>
+              </w:rPr>
+              <w:t xml:space="preserve"> </w:t>
+            </w:r>
+            <w:r>
+              <w:rPr>
+                <w:rFonts w:ascii="Times New Roman" w:hAnsi="Times New Roman" w:cs="Times New Roman"/>
+                <w:sz w:val="24"/>
+                <w:szCs w:val="24"/>
+                <w:lang w:val="id-ID"/>
+              </w:rPr>
+              <w:t>(LVQ)</w:t>
+            </w:r>
+          </w:p>
+        </w:tc>
+        <w:tc>
+          <w:tcPr>
+            <w:tcW w:w="2121" w:type="dxa"/>
+            <w:vAlign w:val="center"/>
+          </w:tcPr>
+          <w:p>
+            <w:pPr>
+              <w:spacing w:line="360" w:lineRule="auto"/>
+              <w:jc w:val="center"/>
+              <w:rPr>
+                <w:rFonts w:ascii="Times New Roman" w:hAnsi="Times New Roman" w:cs="Times New Roman"/>
+                <w:sz w:val="24"/>
+                <w:szCs w:val="24"/>
+                <w:lang w:val="id-ID"/>
+              </w:rPr>
+            </w:pPr>
+            <w:r>
+              <w:rPr>
+                <w:rFonts w:ascii="Times New Roman" w:hAnsi="Times New Roman" w:cs="Times New Roman"/>
+                <w:sz w:val="24"/>
+                <w:szCs w:val="24"/>
+                <w:lang w:val="id-ID"/>
+              </w:rPr>
+              <w:lastRenderedPageBreak/>
+              <w:t>Learning Vector Quantization</w:t>
+            </w:r>
+          </w:p>
+        </w:tc>
+        <w:tc>
+          <w:tcPr>
+            <w:tcW w:w="830" w:type="dxa"/>
+            <w:vAlign w:val="center"/>
+          </w:tcPr>
+          <w:p>
+            <w:pPr>
+              <w:spacing w:line="360" w:lineRule="auto"/>
+              <w:jc w:val="center"/>
+              <w:rPr>
+                <w:rFonts w:ascii="Times New Roman" w:hAnsi="Times New Roman" w:cs="Times New Roman"/>
+                <w:sz w:val="24"/>
+                <w:szCs w:val="24"/>
+                <w:lang w:val="id-ID"/>
+              </w:rPr>
+            </w:pPr>
+            <w:r>
+              <w:rPr>
+                <w:rFonts w:ascii="Times New Roman" w:hAnsi="Times New Roman" w:cs="Times New Roman"/>
+                <w:sz w:val="24"/>
+                <w:szCs w:val="24"/>
+                <w:lang w:val="id-ID"/>
+              </w:rPr>
+              <w:t>2017</w:t>
+            </w:r>
+          </w:p>
+        </w:tc>
+      </w:tr>
+    </w:tbl>
+    <w:p>
+      <w:pPr>
+        <w:spacing w:after="0" w:line="360" w:lineRule="auto"/>
+        <w:jc w:val="center"/>
+        <w:rPr>
+          <w:rFonts w:ascii="Times New Roman" w:hAnsi="Times New Roman" w:cs="Times New Roman"/>
+          <w:sz w:val="24"/>
+          <w:szCs w:val="24"/>
+          <w:lang w:val="id-ID"/>
         </w:rPr>
       </w:pPr>
       <w:bookmarkStart w:id="0" w:name="_GoBack"/>
       <w:bookmarkEnd w:id="0"/>
-    </w:p>
-    <w:p>
-      <w:pPr>
-        <w:spacing w:after="0" w:line="360" w:lineRule="auto"/>
-        <w:jc w:val="both"/>
-        <w:rPr>
-          <w:rFonts w:ascii="Times New Roman" w:hAnsi="Times New Roman" w:cs="Times New Roman"/>
-          <w:sz w:val="24"/>
-          <w:szCs w:val="24"/>
-        </w:rPr>
-      </w:pPr>
     </w:p>
     <w:sectPr>
       <w:pgSz w:w="12240" w:h="15840"/>
@@ -9475,6 +10489,25 @@
       <w:contextualSpacing/>
     </w:pPr>
   </w:style>
+  <w:style w:type="table" w:styleId="TableGrid">
+    <w:name w:val="Table Grid"/>
+    <w:basedOn w:val="TableNormal"/>
+    <w:uiPriority w:val="39"/>
+    <w:rsid w:val="00BD2FA8"/>
+    <w:pPr>
+      <w:spacing w:after="0" w:line="240" w:lineRule="auto"/>
+    </w:pPr>
+    <w:tblPr>
+      <w:tblBorders>
+        <w:top w:val="single" w:sz="4" w:space="0" w:color="auto"/>
+        <w:left w:val="single" w:sz="4" w:space="0" w:color="auto"/>
+        <w:bottom w:val="single" w:sz="4" w:space="0" w:color="auto"/>
+        <w:right w:val="single" w:sz="4" w:space="0" w:color="auto"/>
+        <w:insideH w:val="single" w:sz="4" w:space="0" w:color="auto"/>
+        <w:insideV w:val="single" w:sz="4" w:space="0" w:color="auto"/>
+      </w:tblBorders>
+    </w:tblPr>
+  </w:style>
 </w:styles>
 </file>
 
@@ -9778,7 +10811,7 @@
 </file>
 
 <file path=customXml/itemProps1.xml><?xml version="1.0" encoding="utf-8"?>
-<ds:datastoreItem xmlns:ds="http://schemas.openxmlformats.org/officeDocument/2006/customXml" ds:itemID="{86C4557C-774A-4AFB-AD35-72D801F33113}">
+<ds:datastoreItem xmlns:ds="http://schemas.openxmlformats.org/officeDocument/2006/customXml" ds:itemID="{CED539C9-1403-4802-95E2-B8FA4219D88E}">
   <ds:schemaRefs>
     <ds:schemaRef ds:uri="http://schemas.openxmlformats.org/officeDocument/2006/bibliography"/>
   </ds:schemaRefs>

</xml_diff>